<commit_message>
Update #1 #2 #4
- Fix bugs
- Add new documentation (timer)
</commit_message>
<xml_diff>
--- a/Relazione.docx
+++ b/Relazione.docx
@@ -319,19 +319,7 @@
         <w:rPr>
           <w:rFonts w:ascii="Times New Roman" w:hAnsi="Times New Roman" w:cs="Times New Roman"/>
         </w:rPr>
-        <w:t xml:space="preserve">Invoca la funzione </w:t>
-      </w:r>
-      <w:r>
-        <w:rPr>
-          <w:rFonts w:ascii="Times New Roman" w:hAnsi="Times New Roman" w:cs="Times New Roman"/>
-        </w:rPr>
-        <w:t>recive_UDP_GO_BACK_N</w:t>
-      </w:r>
-      <w:r>
-        <w:rPr>
-          <w:rFonts w:ascii="Times New Roman" w:hAnsi="Times New Roman" w:cs="Times New Roman"/>
-        </w:rPr>
-        <w:t xml:space="preserve"> e rimane in attesa di pacchetti</w:t>
+        <w:t>Invoca la funzione recive_UDP_GO_BACK_N e rimane in attesa di pacchetti</w:t>
       </w:r>
       <w:r>
         <w:rPr>
@@ -530,33 +518,13 @@
           <w:b/>
           <w:bCs/>
         </w:rPr>
-        <w:t xml:space="preserve">Nel caso di </w:t>
-      </w:r>
-      <w:r>
-        <w:rPr>
-          <w:rFonts w:ascii="Times New Roman" w:hAnsi="Times New Roman" w:cs="Times New Roman"/>
-          <w:b/>
-          <w:bCs/>
-        </w:rPr>
-        <w:t>donwload</w:t>
-      </w:r>
-      <w:r>
-        <w:rPr>
-          <w:rFonts w:ascii="Times New Roman" w:hAnsi="Times New Roman" w:cs="Times New Roman"/>
-        </w:rPr>
-        <w:t xml:space="preserve"> il server si prepara a</w:t>
-      </w:r>
-      <w:r>
-        <w:rPr>
-          <w:rFonts w:ascii="Times New Roman" w:hAnsi="Times New Roman" w:cs="Times New Roman"/>
-        </w:rPr>
-        <w:t xml:space="preserve">d inviare </w:t>
-      </w:r>
-      <w:r>
-        <w:rPr>
-          <w:rFonts w:ascii="Times New Roman" w:hAnsi="Times New Roman" w:cs="Times New Roman"/>
-        </w:rPr>
-        <w:t>il file in questo modo:</w:t>
+        <w:t>Nel caso di donwload</w:t>
+      </w:r>
+      <w:r>
+        <w:rPr>
+          <w:rFonts w:ascii="Times New Roman" w:hAnsi="Times New Roman" w:cs="Times New Roman"/>
+        </w:rPr>
+        <w:t xml:space="preserve"> il server si prepara ad inviare il file in questo modo:</w:t>
       </w:r>
     </w:p>
     <w:p>
@@ -574,19 +542,7 @@
         <w:rPr>
           <w:rFonts w:ascii="Times New Roman" w:hAnsi="Times New Roman" w:cs="Times New Roman"/>
         </w:rPr>
-        <w:t xml:space="preserve">Viene </w:t>
-      </w:r>
-      <w:r>
-        <w:rPr>
-          <w:rFonts w:ascii="Times New Roman" w:hAnsi="Times New Roman" w:cs="Times New Roman"/>
-        </w:rPr>
-        <w:t xml:space="preserve">inviato </w:t>
-      </w:r>
-      <w:r>
-        <w:rPr>
-          <w:rFonts w:ascii="Times New Roman" w:hAnsi="Times New Roman" w:cs="Times New Roman"/>
-        </w:rPr>
-        <w:t>il nome del file</w:t>
+        <w:t>Viene inviato il nome del file</w:t>
       </w:r>
     </w:p>
     <w:p>
@@ -604,19 +560,7 @@
         <w:rPr>
           <w:rFonts w:ascii="Times New Roman" w:hAnsi="Times New Roman" w:cs="Times New Roman"/>
         </w:rPr>
-        <w:t xml:space="preserve">Viene </w:t>
-      </w:r>
-      <w:r>
-        <w:rPr>
-          <w:rFonts w:ascii="Times New Roman" w:hAnsi="Times New Roman" w:cs="Times New Roman"/>
-        </w:rPr>
-        <w:t>inviata</w:t>
-      </w:r>
-      <w:r>
-        <w:rPr>
-          <w:rFonts w:ascii="Times New Roman" w:hAnsi="Times New Roman" w:cs="Times New Roman"/>
-        </w:rPr>
-        <w:t xml:space="preserve"> la sua lunghezza</w:t>
+        <w:t>Viene inviata la sua lunghezza</w:t>
       </w:r>
     </w:p>
     <w:p>
@@ -634,19 +578,7 @@
         <w:rPr>
           <w:rFonts w:ascii="Times New Roman" w:hAnsi="Times New Roman" w:cs="Times New Roman"/>
         </w:rPr>
-        <w:t xml:space="preserve">Viene calcolato il numero di pacchetti da </w:t>
-      </w:r>
-      <w:r>
-        <w:rPr>
-          <w:rFonts w:ascii="Times New Roman" w:hAnsi="Times New Roman" w:cs="Times New Roman"/>
-        </w:rPr>
-        <w:t>inviare</w:t>
-      </w:r>
-      <w:r>
-        <w:rPr>
-          <w:rFonts w:ascii="Times New Roman" w:hAnsi="Times New Roman" w:cs="Times New Roman"/>
-        </w:rPr>
-        <w:t xml:space="preserve"> </w:t>
+        <w:t xml:space="preserve">Viene calcolato il numero di pacchetti da inviare </w:t>
       </w:r>
     </w:p>
     <w:p>
@@ -714,25 +646,7 @@
         <w:rPr>
           <w:rFonts w:ascii="Times New Roman" w:hAnsi="Times New Roman" w:cs="Times New Roman"/>
         </w:rPr>
-        <w:t xml:space="preserve">Invoca la funzione </w:t>
-      </w:r>
-      <w:r>
-        <w:rPr>
-          <w:rFonts w:ascii="Times New Roman" w:hAnsi="Times New Roman" w:cs="Times New Roman"/>
-        </w:rPr>
-        <w:t>send</w:t>
-      </w:r>
-      <w:r>
-        <w:rPr>
-          <w:rFonts w:ascii="Times New Roman" w:hAnsi="Times New Roman" w:cs="Times New Roman"/>
-        </w:rPr>
-        <w:t xml:space="preserve">_UDP_GO_BACK_N </w:t>
-      </w:r>
-      <w:r>
-        <w:rPr>
-          <w:rFonts w:ascii="Times New Roman" w:hAnsi="Times New Roman" w:cs="Times New Roman"/>
-        </w:rPr>
-        <w:t>al fine di inviare tutti i pacchetti</w:t>
+        <w:t>Invoca la funzione send_UDP_GO_BACK_N al fine di inviare tutti i pacchetti</w:t>
       </w:r>
     </w:p>
     <w:p>
@@ -750,25 +664,7 @@
         <w:rPr>
           <w:rFonts w:ascii="Times New Roman" w:hAnsi="Times New Roman" w:cs="Times New Roman"/>
         </w:rPr>
-        <w:t xml:space="preserve">La funzione ha un ciclo </w:t>
-      </w:r>
-      <w:r>
-        <w:rPr>
-          <w:rFonts w:ascii="Times New Roman" w:hAnsi="Times New Roman" w:cs="Times New Roman"/>
-        </w:rPr>
-        <w:t>for</w:t>
-      </w:r>
-      <w:r>
-        <w:rPr>
-          <w:rFonts w:ascii="Times New Roman" w:hAnsi="Times New Roman" w:cs="Times New Roman"/>
-        </w:rPr>
-        <w:t xml:space="preserve"> che dura </w:t>
-      </w:r>
-      <w:r>
-        <w:rPr>
-          <w:rFonts w:ascii="Times New Roman" w:hAnsi="Times New Roman" w:cs="Times New Roman"/>
-        </w:rPr>
-        <w:t>per la dimensione della finestra di trasmissione</w:t>
+        <w:t>La funzione ha un ciclo for che dura per la dimensione della finestra di trasmissione</w:t>
       </w:r>
     </w:p>
     <w:p>
@@ -786,13 +682,7 @@
         <w:rPr>
           <w:rFonts w:ascii="Times New Roman" w:hAnsi="Times New Roman" w:cs="Times New Roman"/>
         </w:rPr>
-        <w:t>Invia</w:t>
-      </w:r>
-      <w:r>
-        <w:rPr>
-          <w:rFonts w:ascii="Times New Roman" w:hAnsi="Times New Roman" w:cs="Times New Roman"/>
-        </w:rPr>
-        <w:t xml:space="preserve"> tutti i pacchetti della serie</w:t>
+        <w:t>Invia tutti i pacchetti della serie</w:t>
       </w:r>
     </w:p>
     <w:p>
@@ -810,25 +700,7 @@
         <w:rPr>
           <w:rFonts w:ascii="Times New Roman" w:hAnsi="Times New Roman" w:cs="Times New Roman"/>
         </w:rPr>
-        <w:t>Attendo</w:t>
-      </w:r>
-      <w:r>
-        <w:rPr>
-          <w:rFonts w:ascii="Times New Roman" w:hAnsi="Times New Roman" w:cs="Times New Roman"/>
-        </w:rPr>
-        <w:t xml:space="preserve"> un riscontro</w:t>
-      </w:r>
-      <w:r>
-        <w:rPr>
-          <w:rFonts w:ascii="Times New Roman" w:hAnsi="Times New Roman" w:cs="Times New Roman"/>
-        </w:rPr>
-        <w:t xml:space="preserve"> di tali pacchetti</w:t>
-      </w:r>
-      <w:r>
-        <w:rPr>
-          <w:rFonts w:ascii="Times New Roman" w:hAnsi="Times New Roman" w:cs="Times New Roman"/>
-        </w:rPr>
-        <w:t>.</w:t>
+        <w:t>Attendo un riscontro di tali pacchetti.</w:t>
       </w:r>
     </w:p>
     <w:p>
@@ -846,13 +718,7 @@
         <w:rPr>
           <w:rFonts w:ascii="Times New Roman" w:hAnsi="Times New Roman" w:cs="Times New Roman"/>
         </w:rPr>
-        <w:t>Ogni volta che viene ricevuto un riscontro inerente al primo pacchetto della serie, la finetrsa scorre.</w:t>
-      </w:r>
-      <w:r>
-        <w:rPr>
-          <w:rFonts w:ascii="Times New Roman" w:hAnsi="Times New Roman" w:cs="Times New Roman"/>
-        </w:rPr>
-        <w:t xml:space="preserve"> </w:t>
+        <w:t xml:space="preserve">Ogni volta che viene ricevuto un riscontro inerente al primo pacchetto della serie, la finetrsa scorre. </w:t>
       </w:r>
     </w:p>
     <w:p>
@@ -904,27 +770,13 @@
           <w:b/>
           <w:bCs/>
         </w:rPr>
-        <w:t xml:space="preserve">Il codice del </w:t>
-      </w:r>
-      <w:r>
-        <w:rPr>
-          <w:rFonts w:ascii="Times New Roman" w:hAnsi="Times New Roman" w:cs="Times New Roman"/>
-          <w:b/>
-          <w:bCs/>
-        </w:rPr>
-        <w:t>client</w:t>
-      </w:r>
-      <w:r>
-        <w:rPr>
-          <w:rFonts w:ascii="Times New Roman" w:hAnsi="Times New Roman" w:cs="Times New Roman"/>
-        </w:rPr>
-        <w:t xml:space="preserve"> è formato da una funzione main</w:t>
-      </w:r>
-      <w:r>
-        <w:rPr>
-          <w:rFonts w:ascii="Times New Roman" w:hAnsi="Times New Roman" w:cs="Times New Roman"/>
-        </w:rPr>
-        <w:t xml:space="preserve"> che crea una socket per la connessione al server, ed attende che il server gli dia l’esito della tentata connessione.</w:t>
+        <w:t>Il codice del client</w:t>
+      </w:r>
+      <w:r>
+        <w:rPr>
+          <w:rFonts w:ascii="Times New Roman" w:hAnsi="Times New Roman" w:cs="Times New Roman"/>
+        </w:rPr>
+        <w:t xml:space="preserve"> è formato da una funzione main che crea una socket per la connessione al server, ed attende che il server gli dia l’esito della tentata connessione.</w:t>
       </w:r>
     </w:p>
     <w:p>
@@ -1004,33 +856,13 @@
           <w:b/>
           <w:bCs/>
         </w:rPr>
-        <w:t xml:space="preserve">Nel caso di </w:t>
-      </w:r>
-      <w:r>
-        <w:rPr>
-          <w:rFonts w:ascii="Times New Roman" w:hAnsi="Times New Roman" w:cs="Times New Roman"/>
-          <w:b/>
-          <w:bCs/>
-        </w:rPr>
-        <w:t>upload</w:t>
-      </w:r>
-      <w:r>
-        <w:rPr>
-          <w:rFonts w:ascii="Times New Roman" w:hAnsi="Times New Roman" w:cs="Times New Roman"/>
-        </w:rPr>
-        <w:t xml:space="preserve"> il </w:t>
-      </w:r>
-      <w:r>
-        <w:rPr>
-          <w:rFonts w:ascii="Times New Roman" w:hAnsi="Times New Roman" w:cs="Times New Roman"/>
-        </w:rPr>
-        <w:t>client</w:t>
-      </w:r>
-      <w:r>
-        <w:rPr>
-          <w:rFonts w:ascii="Times New Roman" w:hAnsi="Times New Roman" w:cs="Times New Roman"/>
-        </w:rPr>
-        <w:t xml:space="preserve"> si prepara ad inviare il file in questo modo:</w:t>
+        <w:t>Nel caso di upload</w:t>
+      </w:r>
+      <w:r>
+        <w:rPr>
+          <w:rFonts w:ascii="Times New Roman" w:hAnsi="Times New Roman" w:cs="Times New Roman"/>
+        </w:rPr>
+        <w:t xml:space="preserve"> il client si prepara ad inviare il file in questo modo:</w:t>
       </w:r>
     </w:p>
     <w:p>
@@ -1258,33 +1090,13 @@
           <w:b/>
           <w:bCs/>
         </w:rPr>
-        <w:t xml:space="preserve">Nel caso di </w:t>
-      </w:r>
-      <w:r>
-        <w:rPr>
-          <w:rFonts w:ascii="Times New Roman" w:hAnsi="Times New Roman" w:cs="Times New Roman"/>
-          <w:b/>
-          <w:bCs/>
-        </w:rPr>
-        <w:t>download</w:t>
-      </w:r>
-      <w:r>
-        <w:rPr>
-          <w:rFonts w:ascii="Times New Roman" w:hAnsi="Times New Roman" w:cs="Times New Roman"/>
-        </w:rPr>
-        <w:t xml:space="preserve"> il </w:t>
-      </w:r>
-      <w:r>
-        <w:rPr>
-          <w:rFonts w:ascii="Times New Roman" w:hAnsi="Times New Roman" w:cs="Times New Roman"/>
-        </w:rPr>
-        <w:t xml:space="preserve">client </w:t>
-      </w:r>
-      <w:r>
-        <w:rPr>
-          <w:rFonts w:ascii="Times New Roman" w:hAnsi="Times New Roman" w:cs="Times New Roman"/>
-        </w:rPr>
-        <w:t>si prepara a ricevere il file in questo modo:</w:t>
+        <w:t>Nel caso di download</w:t>
+      </w:r>
+      <w:r>
+        <w:rPr>
+          <w:rFonts w:ascii="Times New Roman" w:hAnsi="Times New Roman" w:cs="Times New Roman"/>
+        </w:rPr>
+        <w:t xml:space="preserve"> il client si prepara a ricevere il file in questo modo:</w:t>
       </w:r>
     </w:p>
     <w:p>
@@ -1806,10 +1618,7 @@
                         <w:txbxContent>
                           <w:p>
                             <w:r>
-                              <w:t xml:space="preserve">Porte </w:t>
-                            </w:r>
-                            <w:r>
-                              <w:t>occupate</w:t>
+                              <w:t>Porte occupate</w:t>
                             </w:r>
                           </w:p>
                           <w:p/>
@@ -1838,10 +1647,7 @@
                   <w:txbxContent>
                     <w:p>
                       <w:r>
-                        <w:t xml:space="preserve">Porte </w:t>
-                      </w:r>
-                      <w:r>
-                        <w:t>occupate</w:t>
+                        <w:t>Porte occupate</w:t>
                       </w:r>
                     </w:p>
                     <w:p/>
@@ -2571,10 +2377,7 @@
                         <w:txbxContent>
                           <w:p>
                             <w:r>
-                              <w:t xml:space="preserve">Richiedo ack dell’ultimo pacchetto ancora non riscontrato </w:t>
-                            </w:r>
-                            <w:r>
-                              <w:t>perso</w:t>
+                              <w:t>Richiedo ack dell’ultimo pacchetto ancora non riscontrato perso</w:t>
                             </w:r>
                           </w:p>
                         </w:txbxContent>
@@ -2604,10 +2407,7 @@
                   <w:txbxContent>
                     <w:p>
                       <w:r>
-                        <w:t xml:space="preserve">Richiedo ack dell’ultimo pacchetto ancora non riscontrato </w:t>
-                      </w:r>
-                      <w:r>
-                        <w:t>perso</w:t>
+                        <w:t>Richiedo ack dell’ultimo pacchetto ancora non riscontrato perso</w:t>
                       </w:r>
                     </w:p>
                   </w:txbxContent>
@@ -4071,6 +3871,2515 @@
           <w:bCs/>
         </w:rPr>
       </w:pPr>
+      <w:r>
+        <w:rPr>
+          <w:rFonts w:ascii="Times New Roman" w:hAnsi="Times New Roman" w:cs="Times New Roman"/>
+          <w:b/>
+          <w:bCs/>
+        </w:rPr>
+        <w:t>FILE DI ESEMPIO:</w:t>
+      </w:r>
+    </w:p>
+    <w:p>
+      <w:pPr>
+        <w:pStyle w:val="Paragrafoelenco"/>
+        <w:rPr>
+          <w:rFonts w:ascii="Times New Roman" w:hAnsi="Times New Roman" w:cs="Times New Roman"/>
+        </w:rPr>
+      </w:pPr>
+      <w:r>
+        <w:rPr>
+          <w:rFonts w:ascii="Times New Roman" w:hAnsi="Times New Roman" w:cs="Times New Roman"/>
+        </w:rPr>
+        <w:t>Client:</w:t>
+      </w:r>
+    </w:p>
+    <w:p>
+      <w:pPr>
+        <w:pStyle w:val="Paragrafoelenco"/>
+        <w:numPr>
+          <w:ilvl w:val="0"/>
+          <w:numId w:val="3"/>
+        </w:numPr>
+        <w:rPr>
+          <w:rFonts w:ascii="Times New Roman" w:hAnsi="Times New Roman" w:cs="Times New Roman"/>
+        </w:rPr>
+      </w:pPr>
+      <w:r>
+        <w:rPr>
+          <w:rFonts w:ascii="Times New Roman" w:hAnsi="Times New Roman" w:cs="Times New Roman"/>
+        </w:rPr>
+        <w:t>File_client1.txt -&gt; lenght = 1864</w:t>
+      </w:r>
+    </w:p>
+    <w:p>
+      <w:pPr>
+        <w:pStyle w:val="Paragrafoelenco"/>
+        <w:numPr>
+          <w:ilvl w:val="0"/>
+          <w:numId w:val="3"/>
+        </w:numPr>
+        <w:rPr>
+          <w:rFonts w:ascii="Times New Roman" w:hAnsi="Times New Roman" w:cs="Times New Roman"/>
+        </w:rPr>
+      </w:pPr>
+      <w:r>
+        <w:rPr>
+          <w:rFonts w:ascii="Times New Roman" w:hAnsi="Times New Roman" w:cs="Times New Roman"/>
+        </w:rPr>
+        <w:t>File_client2.txt -&gt; lenght = 10706</w:t>
+      </w:r>
+    </w:p>
+    <w:p>
+      <w:pPr>
+        <w:ind w:left="720"/>
+        <w:rPr>
+          <w:rFonts w:ascii="Times New Roman" w:hAnsi="Times New Roman" w:cs="Times New Roman"/>
+        </w:rPr>
+      </w:pPr>
+      <w:r>
+        <w:rPr>
+          <w:rFonts w:ascii="Times New Roman" w:hAnsi="Times New Roman" w:cs="Times New Roman"/>
+        </w:rPr>
+        <w:t>Server:</w:t>
+      </w:r>
+    </w:p>
+    <w:p>
+      <w:pPr>
+        <w:pStyle w:val="Paragrafoelenco"/>
+        <w:numPr>
+          <w:ilvl w:val="0"/>
+          <w:numId w:val="3"/>
+        </w:numPr>
+        <w:rPr>
+          <w:rFonts w:ascii="Times New Roman" w:hAnsi="Times New Roman" w:cs="Times New Roman"/>
+        </w:rPr>
+      </w:pPr>
+      <w:r>
+        <w:rPr>
+          <w:rFonts w:ascii="Times New Roman" w:hAnsi="Times New Roman" w:cs="Times New Roman"/>
+        </w:rPr>
+        <w:t>File_server1.txt -&gt; lenght = 9293</w:t>
+      </w:r>
+    </w:p>
+    <w:p>
+      <w:pPr>
+        <w:pStyle w:val="Paragrafoelenco"/>
+        <w:numPr>
+          <w:ilvl w:val="0"/>
+          <w:numId w:val="3"/>
+        </w:numPr>
+        <w:rPr>
+          <w:rFonts w:ascii="Times New Roman" w:hAnsi="Times New Roman" w:cs="Times New Roman"/>
+        </w:rPr>
+      </w:pPr>
+      <w:r>
+        <w:rPr>
+          <w:rFonts w:ascii="Times New Roman" w:hAnsi="Times New Roman" w:cs="Times New Roman"/>
+        </w:rPr>
+        <w:t>File_server2.txt -&gt; lenght = 2640</w:t>
+      </w:r>
+    </w:p>
+    <w:p>
+      <w:pPr>
+        <w:ind w:left="708"/>
+        <w:rPr>
+          <w:rFonts w:ascii="Times New Roman" w:hAnsi="Times New Roman" w:cs="Times New Roman"/>
+          <w:b/>
+          <w:bCs/>
+        </w:rPr>
+      </w:pPr>
+      <w:r>
+        <w:rPr>
+          <w:rFonts w:ascii="Times New Roman" w:hAnsi="Times New Roman" w:cs="Times New Roman"/>
+          <w:b/>
+          <w:bCs/>
+        </w:rPr>
+        <w:t xml:space="preserve">TEMPI DI ESECUZIONE (Media su </w:t>
+      </w:r>
+      <w:proofErr w:type="gramStart"/>
+      <w:r>
+        <w:rPr>
+          <w:rFonts w:ascii="Times New Roman" w:hAnsi="Times New Roman" w:cs="Times New Roman"/>
+          <w:b/>
+          <w:bCs/>
+        </w:rPr>
+        <w:t>3</w:t>
+      </w:r>
+      <w:proofErr w:type="gramEnd"/>
+      <w:r>
+        <w:rPr>
+          <w:rFonts w:ascii="Times New Roman" w:hAnsi="Times New Roman" w:cs="Times New Roman"/>
+          <w:b/>
+          <w:bCs/>
+        </w:rPr>
+        <w:t xml:space="preserve"> tentativi)</w:t>
+      </w:r>
+    </w:p>
+    <w:p>
+      <w:pPr>
+        <w:pStyle w:val="Paragrafoelenco"/>
+        <w:numPr>
+          <w:ilvl w:val="0"/>
+          <w:numId w:val="5"/>
+        </w:numPr>
+        <w:rPr>
+          <w:rFonts w:ascii="Times New Roman" w:hAnsi="Times New Roman" w:cs="Times New Roman"/>
+        </w:rPr>
+      </w:pPr>
+      <w:r>
+        <w:rPr>
+          <w:rFonts w:ascii="Times New Roman" w:hAnsi="Times New Roman" w:cs="Times New Roman"/>
+        </w:rPr>
+        <w:t>Windows size = 3</w:t>
+      </w:r>
+    </w:p>
+    <w:p>
+      <w:pPr>
+        <w:ind w:left="1068"/>
+        <w:rPr>
+          <w:rFonts w:ascii="Times New Roman" w:hAnsi="Times New Roman" w:cs="Times New Roman"/>
+        </w:rPr>
+      </w:pPr>
+      <w:r>
+        <w:rPr>
+          <w:rFonts w:ascii="Times New Roman" w:hAnsi="Times New Roman" w:cs="Times New Roman"/>
+        </w:rPr>
+        <w:t>Probabilità di perdita = 15% (devo avere un numero inferiroe ad 85 su una scala da 0 a 100)</w:t>
+      </w:r>
+    </w:p>
+    <w:p>
+      <w:pPr>
+        <w:ind w:left="360"/>
+        <w:rPr>
+          <w:rFonts w:ascii="Times New Roman" w:hAnsi="Times New Roman" w:cs="Times New Roman"/>
+        </w:rPr>
+      </w:pPr>
+      <w:r>
+        <w:rPr>
+          <w:rFonts w:ascii="Times New Roman" w:hAnsi="Times New Roman" w:cs="Times New Roman"/>
+        </w:rPr>
+        <w:tab/>
+        <w:t>Upload:</w:t>
+      </w:r>
+    </w:p>
+    <w:p>
+      <w:pPr>
+        <w:pStyle w:val="Paragrafoelenco"/>
+        <w:numPr>
+          <w:ilvl w:val="0"/>
+          <w:numId w:val="4"/>
+        </w:numPr>
+        <w:ind w:left="1440"/>
+        <w:rPr>
+          <w:rFonts w:ascii="Times New Roman" w:hAnsi="Times New Roman" w:cs="Times New Roman"/>
+        </w:rPr>
+      </w:pPr>
+      <w:r>
+        <w:rPr>
+          <w:rFonts w:ascii="Times New Roman" w:hAnsi="Times New Roman" w:cs="Times New Roman"/>
+        </w:rPr>
+        <w:t>File_client1.txt</w:t>
+      </w:r>
+      <w:r>
+        <w:rPr>
+          <w:rFonts w:ascii="Times New Roman" w:hAnsi="Times New Roman" w:cs="Times New Roman"/>
+        </w:rPr>
+        <w:t xml:space="preserve"> = 0.038026 s</w:t>
+      </w:r>
+    </w:p>
+    <w:p>
+      <w:pPr>
+        <w:pStyle w:val="Paragrafoelenco"/>
+        <w:numPr>
+          <w:ilvl w:val="0"/>
+          <w:numId w:val="4"/>
+        </w:numPr>
+        <w:ind w:left="1440"/>
+        <w:rPr>
+          <w:rFonts w:ascii="Times New Roman" w:hAnsi="Times New Roman" w:cs="Times New Roman"/>
+        </w:rPr>
+      </w:pPr>
+      <w:r>
+        <w:rPr>
+          <w:rFonts w:ascii="Times New Roman" w:hAnsi="Times New Roman" w:cs="Times New Roman"/>
+        </w:rPr>
+        <w:t>File_client2.txt</w:t>
+      </w:r>
+      <w:r>
+        <w:rPr>
+          <w:rFonts w:ascii="Times New Roman" w:hAnsi="Times New Roman" w:cs="Times New Roman"/>
+        </w:rPr>
+        <w:t xml:space="preserve"> = 0.718414 s</w:t>
+      </w:r>
+    </w:p>
+    <w:p>
+      <w:pPr>
+        <w:pStyle w:val="Paragrafoelenco"/>
+        <w:numPr>
+          <w:ilvl w:val="0"/>
+          <w:numId w:val="4"/>
+        </w:numPr>
+        <w:ind w:left="1440"/>
+        <w:rPr>
+          <w:rFonts w:ascii="Times New Roman" w:hAnsi="Times New Roman" w:cs="Times New Roman"/>
+        </w:rPr>
+      </w:pPr>
+      <w:r>
+        <w:rPr>
+          <w:rFonts w:ascii="Times New Roman" w:hAnsi="Times New Roman" w:cs="Times New Roman"/>
+        </w:rPr>
+        <w:t>File_server1.txt</w:t>
+      </w:r>
+      <w:r>
+        <w:rPr>
+          <w:rFonts w:ascii="Times New Roman" w:hAnsi="Times New Roman" w:cs="Times New Roman"/>
+        </w:rPr>
+        <w:t xml:space="preserve"> =</w:t>
+      </w:r>
+      <w:r>
+        <w:rPr>
+          <w:rFonts w:ascii="Times New Roman" w:hAnsi="Times New Roman" w:cs="Times New Roman"/>
+        </w:rPr>
+        <w:t xml:space="preserve"> 0.92981 s</w:t>
+      </w:r>
+    </w:p>
+    <w:p>
+      <w:pPr>
+        <w:pStyle w:val="Paragrafoelenco"/>
+        <w:numPr>
+          <w:ilvl w:val="0"/>
+          <w:numId w:val="4"/>
+        </w:numPr>
+        <w:ind w:left="1440"/>
+        <w:rPr>
+          <w:rFonts w:ascii="Times New Roman" w:hAnsi="Times New Roman" w:cs="Times New Roman"/>
+        </w:rPr>
+      </w:pPr>
+      <w:r>
+        <w:rPr>
+          <w:rFonts w:ascii="Times New Roman" w:hAnsi="Times New Roman" w:cs="Times New Roman"/>
+        </w:rPr>
+        <w:t>File_server2.txt</w:t>
+      </w:r>
+      <w:r>
+        <w:rPr>
+          <w:rFonts w:ascii="Times New Roman" w:hAnsi="Times New Roman" w:cs="Times New Roman"/>
+        </w:rPr>
+        <w:t xml:space="preserve"> =</w:t>
+      </w:r>
+      <w:r>
+        <w:rPr>
+          <w:rFonts w:ascii="Times New Roman" w:hAnsi="Times New Roman" w:cs="Times New Roman"/>
+        </w:rPr>
+        <w:t xml:space="preserve"> 0.152865 s</w:t>
+      </w:r>
+    </w:p>
+    <w:p>
+      <w:pPr>
+        <w:ind w:left="1080"/>
+        <w:rPr>
+          <w:rFonts w:ascii="Times New Roman" w:hAnsi="Times New Roman" w:cs="Times New Roman"/>
+        </w:rPr>
+      </w:pPr>
+      <w:r>
+        <w:rPr>
+          <w:rFonts w:ascii="Times New Roman" w:hAnsi="Times New Roman" w:cs="Times New Roman"/>
+        </w:rPr>
+        <w:t>Download:</w:t>
+      </w:r>
+    </w:p>
+    <w:p>
+      <w:pPr>
+        <w:pStyle w:val="Paragrafoelenco"/>
+        <w:numPr>
+          <w:ilvl w:val="0"/>
+          <w:numId w:val="4"/>
+        </w:numPr>
+        <w:ind w:left="1440"/>
+        <w:rPr>
+          <w:rFonts w:ascii="Times New Roman" w:hAnsi="Times New Roman" w:cs="Times New Roman"/>
+        </w:rPr>
+      </w:pPr>
+      <w:r>
+        <w:rPr>
+          <w:rFonts w:ascii="Times New Roman" w:hAnsi="Times New Roman" w:cs="Times New Roman"/>
+        </w:rPr>
+        <w:t>File_client1.txt</w:t>
+      </w:r>
+      <w:r>
+        <w:rPr>
+          <w:rFonts w:ascii="Times New Roman" w:hAnsi="Times New Roman" w:cs="Times New Roman"/>
+        </w:rPr>
+        <w:t xml:space="preserve"> = </w:t>
+      </w:r>
+      <w:r>
+        <w:rPr>
+          <w:rFonts w:ascii="Times New Roman" w:hAnsi="Times New Roman" w:cs="Times New Roman"/>
+        </w:rPr>
+        <w:t>0.12307 s</w:t>
+      </w:r>
+    </w:p>
+    <w:p>
+      <w:pPr>
+        <w:pStyle w:val="Paragrafoelenco"/>
+        <w:numPr>
+          <w:ilvl w:val="0"/>
+          <w:numId w:val="4"/>
+        </w:numPr>
+        <w:ind w:left="1440"/>
+        <w:rPr>
+          <w:rFonts w:ascii="Times New Roman" w:hAnsi="Times New Roman" w:cs="Times New Roman"/>
+        </w:rPr>
+      </w:pPr>
+      <w:r>
+        <w:rPr>
+          <w:rFonts w:ascii="Times New Roman" w:hAnsi="Times New Roman" w:cs="Times New Roman"/>
+        </w:rPr>
+        <w:t>File_client2.txt</w:t>
+      </w:r>
+      <w:r>
+        <w:rPr>
+          <w:rFonts w:ascii="Times New Roman" w:hAnsi="Times New Roman" w:cs="Times New Roman"/>
+        </w:rPr>
+        <w:t xml:space="preserve"> = </w:t>
+      </w:r>
+      <w:r>
+        <w:rPr>
+          <w:rFonts w:ascii="Times New Roman" w:hAnsi="Times New Roman" w:cs="Times New Roman"/>
+        </w:rPr>
+        <w:t>1.0141183 s</w:t>
+      </w:r>
+    </w:p>
+    <w:p>
+      <w:pPr>
+        <w:pStyle w:val="Paragrafoelenco"/>
+        <w:numPr>
+          <w:ilvl w:val="0"/>
+          <w:numId w:val="4"/>
+        </w:numPr>
+        <w:ind w:left="1440"/>
+        <w:rPr>
+          <w:rFonts w:ascii="Times New Roman" w:hAnsi="Times New Roman" w:cs="Times New Roman"/>
+        </w:rPr>
+      </w:pPr>
+      <w:r>
+        <w:rPr>
+          <w:rFonts w:ascii="Times New Roman" w:hAnsi="Times New Roman" w:cs="Times New Roman"/>
+        </w:rPr>
+        <w:t>File_server1.txt</w:t>
+      </w:r>
+      <w:r>
+        <w:rPr>
+          <w:rFonts w:ascii="Times New Roman" w:hAnsi="Times New Roman" w:cs="Times New Roman"/>
+        </w:rPr>
+        <w:t xml:space="preserve"> =</w:t>
+      </w:r>
+      <w:r>
+        <w:rPr>
+          <w:rFonts w:ascii="Times New Roman" w:hAnsi="Times New Roman" w:cs="Times New Roman"/>
+        </w:rPr>
+        <w:t xml:space="preserve"> 1</w:t>
+      </w:r>
+      <w:r>
+        <w:rPr>
+          <w:rFonts w:ascii="Times New Roman" w:hAnsi="Times New Roman" w:cs="Times New Roman"/>
+        </w:rPr>
+        <w:t>.082798 s</w:t>
+      </w:r>
+    </w:p>
+    <w:p>
+      <w:pPr>
+        <w:pStyle w:val="Paragrafoelenco"/>
+        <w:numPr>
+          <w:ilvl w:val="0"/>
+          <w:numId w:val="4"/>
+        </w:numPr>
+        <w:ind w:left="1440"/>
+        <w:rPr>
+          <w:rFonts w:ascii="Times New Roman" w:hAnsi="Times New Roman" w:cs="Times New Roman"/>
+        </w:rPr>
+      </w:pPr>
+      <w:r>
+        <w:rPr>
+          <w:rFonts w:ascii="Times New Roman" w:hAnsi="Times New Roman" w:cs="Times New Roman"/>
+        </w:rPr>
+        <w:t>File_server2.txt</w:t>
+      </w:r>
+      <w:r>
+        <w:rPr>
+          <w:rFonts w:ascii="Times New Roman" w:hAnsi="Times New Roman" w:cs="Times New Roman"/>
+        </w:rPr>
+        <w:t xml:space="preserve"> =</w:t>
+      </w:r>
+      <w:r>
+        <w:rPr>
+          <w:rFonts w:ascii="Times New Roman" w:hAnsi="Times New Roman" w:cs="Times New Roman"/>
+        </w:rPr>
+        <w:t xml:space="preserve"> 0.380036 s</w:t>
+      </w:r>
+    </w:p>
+    <w:p>
+      <w:pPr>
+        <w:pStyle w:val="Paragrafoelenco"/>
+        <w:ind w:left="1440"/>
+        <w:rPr>
+          <w:rFonts w:ascii="Times New Roman" w:hAnsi="Times New Roman" w:cs="Times New Roman"/>
+        </w:rPr>
+      </w:pPr>
+    </w:p>
+    <w:p>
+      <w:pPr>
+        <w:pStyle w:val="Paragrafoelenco"/>
+        <w:ind w:left="1440"/>
+        <w:rPr>
+          <w:rFonts w:ascii="Times New Roman" w:hAnsi="Times New Roman" w:cs="Times New Roman"/>
+        </w:rPr>
+      </w:pPr>
+    </w:p>
+    <w:p>
+      <w:pPr>
+        <w:pStyle w:val="Paragrafoelenco"/>
+        <w:ind w:left="1440"/>
+        <w:rPr>
+          <w:rFonts w:ascii="Times New Roman" w:hAnsi="Times New Roman" w:cs="Times New Roman"/>
+        </w:rPr>
+      </w:pPr>
+    </w:p>
+    <w:p>
+      <w:pPr>
+        <w:pStyle w:val="Paragrafoelenco"/>
+        <w:ind w:left="1440"/>
+        <w:rPr>
+          <w:rFonts w:ascii="Times New Roman" w:hAnsi="Times New Roman" w:cs="Times New Roman"/>
+        </w:rPr>
+      </w:pPr>
+    </w:p>
+    <w:p>
+      <w:pPr>
+        <w:pStyle w:val="Paragrafoelenco"/>
+        <w:ind w:left="1440"/>
+        <w:rPr>
+          <w:rFonts w:ascii="Times New Roman" w:hAnsi="Times New Roman" w:cs="Times New Roman"/>
+        </w:rPr>
+      </w:pPr>
+    </w:p>
+    <w:p>
+      <w:pPr>
+        <w:pStyle w:val="Paragrafoelenco"/>
+        <w:numPr>
+          <w:ilvl w:val="0"/>
+          <w:numId w:val="5"/>
+        </w:numPr>
+        <w:rPr>
+          <w:rFonts w:ascii="Times New Roman" w:hAnsi="Times New Roman" w:cs="Times New Roman"/>
+        </w:rPr>
+      </w:pPr>
+      <w:r>
+        <w:rPr>
+          <w:rFonts w:ascii="Times New Roman" w:hAnsi="Times New Roman" w:cs="Times New Roman"/>
+        </w:rPr>
+        <w:lastRenderedPageBreak/>
+        <w:t xml:space="preserve">Windows size = </w:t>
+      </w:r>
+      <w:r>
+        <w:rPr>
+          <w:rFonts w:ascii="Times New Roman" w:hAnsi="Times New Roman" w:cs="Times New Roman"/>
+        </w:rPr>
+        <w:t>5</w:t>
+      </w:r>
+    </w:p>
+    <w:p>
+      <w:pPr>
+        <w:ind w:left="1068"/>
+        <w:rPr>
+          <w:rFonts w:ascii="Times New Roman" w:hAnsi="Times New Roman" w:cs="Times New Roman"/>
+        </w:rPr>
+      </w:pPr>
+      <w:r>
+        <w:rPr>
+          <w:rFonts w:ascii="Times New Roman" w:hAnsi="Times New Roman" w:cs="Times New Roman"/>
+        </w:rPr>
+        <w:t>Probabilità di perdita = 15% (devo avere un numero inferiroe ad 85 su una scala da 0 a 100)</w:t>
+      </w:r>
+    </w:p>
+    <w:p>
+      <w:pPr>
+        <w:ind w:left="360"/>
+        <w:rPr>
+          <w:rFonts w:ascii="Times New Roman" w:hAnsi="Times New Roman" w:cs="Times New Roman"/>
+        </w:rPr>
+      </w:pPr>
+      <w:r>
+        <w:rPr>
+          <w:rFonts w:ascii="Times New Roman" w:hAnsi="Times New Roman" w:cs="Times New Roman"/>
+        </w:rPr>
+        <w:tab/>
+        <w:t>Upload:</w:t>
+      </w:r>
+    </w:p>
+    <w:p>
+      <w:pPr>
+        <w:pStyle w:val="Paragrafoelenco"/>
+        <w:numPr>
+          <w:ilvl w:val="0"/>
+          <w:numId w:val="4"/>
+        </w:numPr>
+        <w:ind w:left="1440"/>
+        <w:rPr>
+          <w:rFonts w:ascii="Times New Roman" w:hAnsi="Times New Roman" w:cs="Times New Roman"/>
+        </w:rPr>
+      </w:pPr>
+      <w:r>
+        <w:rPr>
+          <w:rFonts w:ascii="Times New Roman" w:hAnsi="Times New Roman" w:cs="Times New Roman"/>
+        </w:rPr>
+        <w:t>File_client1.txt</w:t>
+      </w:r>
+      <w:r>
+        <w:rPr>
+          <w:rFonts w:ascii="Times New Roman" w:hAnsi="Times New Roman" w:cs="Times New Roman"/>
+        </w:rPr>
+        <w:t xml:space="preserve"> = 0.</w:t>
+      </w:r>
+      <w:r>
+        <w:rPr>
+          <w:rFonts w:ascii="Times New Roman" w:hAnsi="Times New Roman" w:cs="Times New Roman"/>
+        </w:rPr>
+        <w:t>044204</w:t>
+      </w:r>
+      <w:r>
+        <w:rPr>
+          <w:rFonts w:ascii="Times New Roman" w:hAnsi="Times New Roman" w:cs="Times New Roman"/>
+        </w:rPr>
+        <w:t xml:space="preserve"> s</w:t>
+      </w:r>
+    </w:p>
+    <w:p>
+      <w:pPr>
+        <w:pStyle w:val="Paragrafoelenco"/>
+        <w:numPr>
+          <w:ilvl w:val="0"/>
+          <w:numId w:val="4"/>
+        </w:numPr>
+        <w:ind w:left="1440"/>
+        <w:rPr>
+          <w:rFonts w:ascii="Times New Roman" w:hAnsi="Times New Roman" w:cs="Times New Roman"/>
+        </w:rPr>
+      </w:pPr>
+      <w:r>
+        <w:rPr>
+          <w:rFonts w:ascii="Times New Roman" w:hAnsi="Times New Roman" w:cs="Times New Roman"/>
+        </w:rPr>
+        <w:t>File_client2.txt</w:t>
+      </w:r>
+      <w:r>
+        <w:rPr>
+          <w:rFonts w:ascii="Times New Roman" w:hAnsi="Times New Roman" w:cs="Times New Roman"/>
+        </w:rPr>
+        <w:t xml:space="preserve"> = 0.</w:t>
+      </w:r>
+      <w:r>
+        <w:rPr>
+          <w:rFonts w:ascii="Times New Roman" w:hAnsi="Times New Roman" w:cs="Times New Roman"/>
+        </w:rPr>
+        <w:t>679</w:t>
+      </w:r>
+      <w:r>
+        <w:rPr>
+          <w:rFonts w:ascii="Times New Roman" w:hAnsi="Times New Roman" w:cs="Times New Roman"/>
+        </w:rPr>
+        <w:t>05</w:t>
+      </w:r>
+      <w:r>
+        <w:rPr>
+          <w:rFonts w:ascii="Times New Roman" w:hAnsi="Times New Roman" w:cs="Times New Roman"/>
+        </w:rPr>
+        <w:t xml:space="preserve"> s</w:t>
+      </w:r>
+    </w:p>
+    <w:p>
+      <w:pPr>
+        <w:pStyle w:val="Paragrafoelenco"/>
+        <w:numPr>
+          <w:ilvl w:val="0"/>
+          <w:numId w:val="4"/>
+        </w:numPr>
+        <w:ind w:left="1440"/>
+        <w:rPr>
+          <w:rFonts w:ascii="Times New Roman" w:hAnsi="Times New Roman" w:cs="Times New Roman"/>
+        </w:rPr>
+      </w:pPr>
+      <w:r>
+        <w:rPr>
+          <w:rFonts w:ascii="Times New Roman" w:hAnsi="Times New Roman" w:cs="Times New Roman"/>
+        </w:rPr>
+        <w:t>File_server1.txt</w:t>
+      </w:r>
+      <w:r>
+        <w:rPr>
+          <w:rFonts w:ascii="Times New Roman" w:hAnsi="Times New Roman" w:cs="Times New Roman"/>
+        </w:rPr>
+        <w:t xml:space="preserve"> = 0.</w:t>
+      </w:r>
+      <w:r>
+        <w:rPr>
+          <w:rFonts w:ascii="Times New Roman" w:hAnsi="Times New Roman" w:cs="Times New Roman"/>
+        </w:rPr>
+        <w:t>2294</w:t>
+      </w:r>
+      <w:r>
+        <w:rPr>
+          <w:rFonts w:ascii="Times New Roman" w:hAnsi="Times New Roman" w:cs="Times New Roman"/>
+        </w:rPr>
+        <w:t xml:space="preserve"> s</w:t>
+      </w:r>
+    </w:p>
+    <w:p>
+      <w:pPr>
+        <w:pStyle w:val="Paragrafoelenco"/>
+        <w:numPr>
+          <w:ilvl w:val="0"/>
+          <w:numId w:val="4"/>
+        </w:numPr>
+        <w:ind w:left="1440"/>
+        <w:rPr>
+          <w:rFonts w:ascii="Times New Roman" w:hAnsi="Times New Roman" w:cs="Times New Roman"/>
+        </w:rPr>
+      </w:pPr>
+      <w:r>
+        <w:rPr>
+          <w:rFonts w:ascii="Times New Roman" w:hAnsi="Times New Roman" w:cs="Times New Roman"/>
+        </w:rPr>
+        <w:t>File_server2.txt</w:t>
+      </w:r>
+      <w:r>
+        <w:rPr>
+          <w:rFonts w:ascii="Times New Roman" w:hAnsi="Times New Roman" w:cs="Times New Roman"/>
+        </w:rPr>
+        <w:t xml:space="preserve"> = 0.</w:t>
+      </w:r>
+      <w:r>
+        <w:rPr>
+          <w:rFonts w:ascii="Times New Roman" w:hAnsi="Times New Roman" w:cs="Times New Roman"/>
+        </w:rPr>
+        <w:t>0218</w:t>
+      </w:r>
+      <w:r>
+        <w:rPr>
+          <w:rFonts w:ascii="Times New Roman" w:hAnsi="Times New Roman" w:cs="Times New Roman"/>
+        </w:rPr>
+        <w:t xml:space="preserve"> s</w:t>
+      </w:r>
+    </w:p>
+    <w:p>
+      <w:pPr>
+        <w:ind w:left="1080"/>
+        <w:rPr>
+          <w:rFonts w:ascii="Times New Roman" w:hAnsi="Times New Roman" w:cs="Times New Roman"/>
+        </w:rPr>
+      </w:pPr>
+      <w:r>
+        <w:rPr>
+          <w:rFonts w:ascii="Times New Roman" w:hAnsi="Times New Roman" w:cs="Times New Roman"/>
+        </w:rPr>
+        <w:t>Download:</w:t>
+      </w:r>
+    </w:p>
+    <w:p>
+      <w:pPr>
+        <w:pStyle w:val="Paragrafoelenco"/>
+        <w:numPr>
+          <w:ilvl w:val="0"/>
+          <w:numId w:val="4"/>
+        </w:numPr>
+        <w:ind w:left="1440"/>
+        <w:rPr>
+          <w:rFonts w:ascii="Times New Roman" w:hAnsi="Times New Roman" w:cs="Times New Roman"/>
+        </w:rPr>
+      </w:pPr>
+      <w:r>
+        <w:rPr>
+          <w:rFonts w:ascii="Times New Roman" w:hAnsi="Times New Roman" w:cs="Times New Roman"/>
+        </w:rPr>
+        <w:t>File_client1.txt</w:t>
+      </w:r>
+      <w:r>
+        <w:rPr>
+          <w:rFonts w:ascii="Times New Roman" w:hAnsi="Times New Roman" w:cs="Times New Roman"/>
+        </w:rPr>
+        <w:t xml:space="preserve"> = 0.</w:t>
+      </w:r>
+      <w:r>
+        <w:rPr>
+          <w:rFonts w:ascii="Times New Roman" w:hAnsi="Times New Roman" w:cs="Times New Roman"/>
+        </w:rPr>
+        <w:t>1186</w:t>
+      </w:r>
+      <w:r>
+        <w:rPr>
+          <w:rFonts w:ascii="Times New Roman" w:hAnsi="Times New Roman" w:cs="Times New Roman"/>
+        </w:rPr>
+        <w:t xml:space="preserve"> s</w:t>
+      </w:r>
+    </w:p>
+    <w:p>
+      <w:pPr>
+        <w:pStyle w:val="Paragrafoelenco"/>
+        <w:numPr>
+          <w:ilvl w:val="0"/>
+          <w:numId w:val="4"/>
+        </w:numPr>
+        <w:ind w:left="1440"/>
+        <w:rPr>
+          <w:rFonts w:ascii="Times New Roman" w:hAnsi="Times New Roman" w:cs="Times New Roman"/>
+        </w:rPr>
+      </w:pPr>
+      <w:r>
+        <w:rPr>
+          <w:rFonts w:ascii="Times New Roman" w:hAnsi="Times New Roman" w:cs="Times New Roman"/>
+        </w:rPr>
+        <w:t>File_client2.txt</w:t>
+      </w:r>
+      <w:r>
+        <w:rPr>
+          <w:rFonts w:ascii="Times New Roman" w:hAnsi="Times New Roman" w:cs="Times New Roman"/>
+        </w:rPr>
+        <w:t xml:space="preserve"> = </w:t>
+      </w:r>
+      <w:r>
+        <w:rPr>
+          <w:rFonts w:ascii="Times New Roman" w:hAnsi="Times New Roman" w:cs="Times New Roman"/>
+        </w:rPr>
+        <w:t>0.6392</w:t>
+      </w:r>
+      <w:r>
+        <w:rPr>
+          <w:rFonts w:ascii="Times New Roman" w:hAnsi="Times New Roman" w:cs="Times New Roman"/>
+        </w:rPr>
+        <w:t xml:space="preserve"> s</w:t>
+      </w:r>
+    </w:p>
+    <w:p>
+      <w:pPr>
+        <w:pStyle w:val="Paragrafoelenco"/>
+        <w:numPr>
+          <w:ilvl w:val="0"/>
+          <w:numId w:val="4"/>
+        </w:numPr>
+        <w:ind w:left="1440"/>
+        <w:rPr>
+          <w:rFonts w:ascii="Times New Roman" w:hAnsi="Times New Roman" w:cs="Times New Roman"/>
+        </w:rPr>
+      </w:pPr>
+      <w:r>
+        <w:rPr>
+          <w:rFonts w:ascii="Times New Roman" w:hAnsi="Times New Roman" w:cs="Times New Roman"/>
+        </w:rPr>
+        <w:t>File_server1.txt</w:t>
+      </w:r>
+      <w:r>
+        <w:rPr>
+          <w:rFonts w:ascii="Times New Roman" w:hAnsi="Times New Roman" w:cs="Times New Roman"/>
+        </w:rPr>
+        <w:t xml:space="preserve"> = 1.</w:t>
+      </w:r>
+      <w:r>
+        <w:rPr>
+          <w:rFonts w:ascii="Times New Roman" w:hAnsi="Times New Roman" w:cs="Times New Roman"/>
+        </w:rPr>
+        <w:t>1689</w:t>
+      </w:r>
+      <w:r>
+        <w:rPr>
+          <w:rFonts w:ascii="Times New Roman" w:hAnsi="Times New Roman" w:cs="Times New Roman"/>
+        </w:rPr>
+        <w:t xml:space="preserve"> s</w:t>
+      </w:r>
+    </w:p>
+    <w:p>
+      <w:pPr>
+        <w:pStyle w:val="Paragrafoelenco"/>
+        <w:numPr>
+          <w:ilvl w:val="0"/>
+          <w:numId w:val="4"/>
+        </w:numPr>
+        <w:ind w:left="1440"/>
+        <w:rPr>
+          <w:rFonts w:ascii="Times New Roman" w:hAnsi="Times New Roman" w:cs="Times New Roman"/>
+        </w:rPr>
+      </w:pPr>
+      <w:r>
+        <w:rPr>
+          <w:rFonts w:ascii="Times New Roman" w:hAnsi="Times New Roman" w:cs="Times New Roman"/>
+        </w:rPr>
+        <w:t>File_server2.txt</w:t>
+      </w:r>
+      <w:r>
+        <w:rPr>
+          <w:rFonts w:ascii="Times New Roman" w:hAnsi="Times New Roman" w:cs="Times New Roman"/>
+        </w:rPr>
+        <w:t xml:space="preserve"> = 0.</w:t>
+      </w:r>
+      <w:r>
+        <w:rPr>
+          <w:rFonts w:ascii="Times New Roman" w:hAnsi="Times New Roman" w:cs="Times New Roman"/>
+        </w:rPr>
+        <w:t>449</w:t>
+      </w:r>
+      <w:r>
+        <w:rPr>
+          <w:rFonts w:ascii="Times New Roman" w:hAnsi="Times New Roman" w:cs="Times New Roman"/>
+        </w:rPr>
+        <w:t xml:space="preserve"> s</w:t>
+      </w:r>
+    </w:p>
+    <w:p>
+      <w:pPr>
+        <w:pStyle w:val="Paragrafoelenco"/>
+        <w:ind w:left="1440"/>
+        <w:rPr>
+          <w:rFonts w:ascii="Times New Roman" w:hAnsi="Times New Roman" w:cs="Times New Roman"/>
+        </w:rPr>
+      </w:pPr>
+    </w:p>
+    <w:p>
+      <w:pPr>
+        <w:pStyle w:val="Paragrafoelenco"/>
+        <w:numPr>
+          <w:ilvl w:val="0"/>
+          <w:numId w:val="5"/>
+        </w:numPr>
+        <w:rPr>
+          <w:rFonts w:ascii="Times New Roman" w:hAnsi="Times New Roman" w:cs="Times New Roman"/>
+        </w:rPr>
+      </w:pPr>
+      <w:r>
+        <w:rPr>
+          <w:rFonts w:ascii="Times New Roman" w:hAnsi="Times New Roman" w:cs="Times New Roman"/>
+        </w:rPr>
+        <w:t>Windows size =</w:t>
+      </w:r>
+      <w:r>
+        <w:rPr>
+          <w:rFonts w:ascii="Times New Roman" w:hAnsi="Times New Roman" w:cs="Times New Roman"/>
+        </w:rPr>
+        <w:t xml:space="preserve"> 1</w:t>
+      </w:r>
+    </w:p>
+    <w:p>
+      <w:pPr>
+        <w:ind w:left="1068"/>
+        <w:rPr>
+          <w:rFonts w:ascii="Times New Roman" w:hAnsi="Times New Roman" w:cs="Times New Roman"/>
+        </w:rPr>
+      </w:pPr>
+      <w:r>
+        <w:rPr>
+          <w:rFonts w:ascii="Times New Roman" w:hAnsi="Times New Roman" w:cs="Times New Roman"/>
+        </w:rPr>
+        <w:t>Probabilità di perdita = 15% (devo avere un numero inferiroe ad 85 su una scala da 0 a 100)</w:t>
+      </w:r>
+    </w:p>
+    <w:p>
+      <w:pPr>
+        <w:ind w:left="360"/>
+        <w:rPr>
+          <w:rFonts w:ascii="Times New Roman" w:hAnsi="Times New Roman" w:cs="Times New Roman"/>
+        </w:rPr>
+      </w:pPr>
+      <w:r>
+        <w:rPr>
+          <w:rFonts w:ascii="Times New Roman" w:hAnsi="Times New Roman" w:cs="Times New Roman"/>
+        </w:rPr>
+        <w:tab/>
+        <w:t>Upload:</w:t>
+      </w:r>
+    </w:p>
+    <w:p>
+      <w:pPr>
+        <w:pStyle w:val="Paragrafoelenco"/>
+        <w:numPr>
+          <w:ilvl w:val="0"/>
+          <w:numId w:val="4"/>
+        </w:numPr>
+        <w:ind w:left="1440"/>
+        <w:rPr>
+          <w:rFonts w:ascii="Times New Roman" w:hAnsi="Times New Roman" w:cs="Times New Roman"/>
+        </w:rPr>
+      </w:pPr>
+      <w:r>
+        <w:rPr>
+          <w:rFonts w:ascii="Times New Roman" w:hAnsi="Times New Roman" w:cs="Times New Roman"/>
+        </w:rPr>
+        <w:t>File_client1.txt</w:t>
+      </w:r>
+      <w:r>
+        <w:rPr>
+          <w:rFonts w:ascii="Times New Roman" w:hAnsi="Times New Roman" w:cs="Times New Roman"/>
+        </w:rPr>
+        <w:t xml:space="preserve"> = 0.04</w:t>
+      </w:r>
+      <w:r>
+        <w:rPr>
+          <w:rFonts w:ascii="Times New Roman" w:hAnsi="Times New Roman" w:cs="Times New Roman"/>
+        </w:rPr>
+        <w:t>2588</w:t>
+      </w:r>
+      <w:r>
+        <w:rPr>
+          <w:rFonts w:ascii="Times New Roman" w:hAnsi="Times New Roman" w:cs="Times New Roman"/>
+        </w:rPr>
+        <w:t xml:space="preserve"> s</w:t>
+      </w:r>
+    </w:p>
+    <w:p>
+      <w:pPr>
+        <w:pStyle w:val="Paragrafoelenco"/>
+        <w:numPr>
+          <w:ilvl w:val="0"/>
+          <w:numId w:val="4"/>
+        </w:numPr>
+        <w:ind w:left="1440"/>
+        <w:rPr>
+          <w:rFonts w:ascii="Times New Roman" w:hAnsi="Times New Roman" w:cs="Times New Roman"/>
+        </w:rPr>
+      </w:pPr>
+      <w:r>
+        <w:rPr>
+          <w:rFonts w:ascii="Times New Roman" w:hAnsi="Times New Roman" w:cs="Times New Roman"/>
+        </w:rPr>
+        <w:t>File_client2.txt</w:t>
+      </w:r>
+      <w:r>
+        <w:rPr>
+          <w:rFonts w:ascii="Times New Roman" w:hAnsi="Times New Roman" w:cs="Times New Roman"/>
+        </w:rPr>
+        <w:t xml:space="preserve"> = 0.</w:t>
+      </w:r>
+      <w:r>
+        <w:rPr>
+          <w:rFonts w:ascii="Times New Roman" w:hAnsi="Times New Roman" w:cs="Times New Roman"/>
+        </w:rPr>
+        <w:t>386085</w:t>
+      </w:r>
+      <w:r>
+        <w:rPr>
+          <w:rFonts w:ascii="Times New Roman" w:hAnsi="Times New Roman" w:cs="Times New Roman"/>
+        </w:rPr>
+        <w:t xml:space="preserve"> s</w:t>
+      </w:r>
+    </w:p>
+    <w:p>
+      <w:pPr>
+        <w:pStyle w:val="Paragrafoelenco"/>
+        <w:numPr>
+          <w:ilvl w:val="0"/>
+          <w:numId w:val="4"/>
+        </w:numPr>
+        <w:ind w:left="1440"/>
+        <w:rPr>
+          <w:rFonts w:ascii="Times New Roman" w:hAnsi="Times New Roman" w:cs="Times New Roman"/>
+        </w:rPr>
+      </w:pPr>
+      <w:r>
+        <w:rPr>
+          <w:rFonts w:ascii="Times New Roman" w:hAnsi="Times New Roman" w:cs="Times New Roman"/>
+        </w:rPr>
+        <w:t>File_server1.txt</w:t>
+      </w:r>
+      <w:r>
+        <w:rPr>
+          <w:rFonts w:ascii="Times New Roman" w:hAnsi="Times New Roman" w:cs="Times New Roman"/>
+        </w:rPr>
+        <w:t xml:space="preserve"> = 0.</w:t>
+      </w:r>
+      <w:r>
+        <w:rPr>
+          <w:rFonts w:ascii="Times New Roman" w:hAnsi="Times New Roman" w:cs="Times New Roman"/>
+        </w:rPr>
+        <w:t>35103</w:t>
+      </w:r>
+      <w:r>
+        <w:rPr>
+          <w:rFonts w:ascii="Times New Roman" w:hAnsi="Times New Roman" w:cs="Times New Roman"/>
+        </w:rPr>
+        <w:t xml:space="preserve"> s</w:t>
+      </w:r>
+    </w:p>
+    <w:p>
+      <w:pPr>
+        <w:pStyle w:val="Paragrafoelenco"/>
+        <w:numPr>
+          <w:ilvl w:val="0"/>
+          <w:numId w:val="4"/>
+        </w:numPr>
+        <w:ind w:left="1440"/>
+        <w:rPr>
+          <w:rFonts w:ascii="Times New Roman" w:hAnsi="Times New Roman" w:cs="Times New Roman"/>
+        </w:rPr>
+      </w:pPr>
+      <w:r>
+        <w:rPr>
+          <w:rFonts w:ascii="Times New Roman" w:hAnsi="Times New Roman" w:cs="Times New Roman"/>
+        </w:rPr>
+        <w:t>File_server2.txt</w:t>
+      </w:r>
+      <w:r>
+        <w:rPr>
+          <w:rFonts w:ascii="Times New Roman" w:hAnsi="Times New Roman" w:cs="Times New Roman"/>
+        </w:rPr>
+        <w:t xml:space="preserve"> = 0.</w:t>
+      </w:r>
+      <w:r>
+        <w:rPr>
+          <w:rFonts w:ascii="Times New Roman" w:hAnsi="Times New Roman" w:cs="Times New Roman"/>
+        </w:rPr>
+        <w:t>060385</w:t>
+      </w:r>
+      <w:r>
+        <w:rPr>
+          <w:rFonts w:ascii="Times New Roman" w:hAnsi="Times New Roman" w:cs="Times New Roman"/>
+        </w:rPr>
+        <w:t xml:space="preserve"> s</w:t>
+      </w:r>
+    </w:p>
+    <w:p>
+      <w:pPr>
+        <w:ind w:left="1080"/>
+        <w:rPr>
+          <w:rFonts w:ascii="Times New Roman" w:hAnsi="Times New Roman" w:cs="Times New Roman"/>
+        </w:rPr>
+      </w:pPr>
+      <w:r>
+        <w:rPr>
+          <w:rFonts w:ascii="Times New Roman" w:hAnsi="Times New Roman" w:cs="Times New Roman"/>
+        </w:rPr>
+        <w:t>Download:</w:t>
+      </w:r>
+    </w:p>
+    <w:p>
+      <w:pPr>
+        <w:pStyle w:val="Paragrafoelenco"/>
+        <w:numPr>
+          <w:ilvl w:val="0"/>
+          <w:numId w:val="4"/>
+        </w:numPr>
+        <w:ind w:left="1440"/>
+        <w:rPr>
+          <w:rFonts w:ascii="Times New Roman" w:hAnsi="Times New Roman" w:cs="Times New Roman"/>
+        </w:rPr>
+      </w:pPr>
+      <w:r>
+        <w:rPr>
+          <w:rFonts w:ascii="Times New Roman" w:hAnsi="Times New Roman" w:cs="Times New Roman"/>
+        </w:rPr>
+        <w:t>File_client1.txt</w:t>
+      </w:r>
+      <w:r>
+        <w:rPr>
+          <w:rFonts w:ascii="Times New Roman" w:hAnsi="Times New Roman" w:cs="Times New Roman"/>
+        </w:rPr>
+        <w:t xml:space="preserve"> = 0.</w:t>
+      </w:r>
+      <w:r>
+        <w:rPr>
+          <w:rFonts w:ascii="Times New Roman" w:hAnsi="Times New Roman" w:cs="Times New Roman"/>
+        </w:rPr>
+        <w:t>25966</w:t>
+      </w:r>
+      <w:r>
+        <w:rPr>
+          <w:rFonts w:ascii="Times New Roman" w:hAnsi="Times New Roman" w:cs="Times New Roman"/>
+        </w:rPr>
+        <w:t xml:space="preserve"> s</w:t>
+      </w:r>
+    </w:p>
+    <w:p>
+      <w:pPr>
+        <w:pStyle w:val="Paragrafoelenco"/>
+        <w:numPr>
+          <w:ilvl w:val="0"/>
+          <w:numId w:val="4"/>
+        </w:numPr>
+        <w:ind w:left="1440"/>
+        <w:rPr>
+          <w:rFonts w:ascii="Times New Roman" w:hAnsi="Times New Roman" w:cs="Times New Roman"/>
+        </w:rPr>
+      </w:pPr>
+      <w:r>
+        <w:rPr>
+          <w:rFonts w:ascii="Times New Roman" w:hAnsi="Times New Roman" w:cs="Times New Roman"/>
+        </w:rPr>
+        <w:t>File_client2.txt</w:t>
+      </w:r>
+      <w:r>
+        <w:rPr>
+          <w:rFonts w:ascii="Times New Roman" w:hAnsi="Times New Roman" w:cs="Times New Roman"/>
+        </w:rPr>
+        <w:t xml:space="preserve"> = 0.</w:t>
+      </w:r>
+      <w:r>
+        <w:rPr>
+          <w:rFonts w:ascii="Times New Roman" w:hAnsi="Times New Roman" w:cs="Times New Roman"/>
+        </w:rPr>
+        <w:t>44775</w:t>
+      </w:r>
+      <w:r>
+        <w:rPr>
+          <w:rFonts w:ascii="Times New Roman" w:hAnsi="Times New Roman" w:cs="Times New Roman"/>
+        </w:rPr>
+        <w:t xml:space="preserve"> s</w:t>
+      </w:r>
+    </w:p>
+    <w:p>
+      <w:pPr>
+        <w:pStyle w:val="Paragrafoelenco"/>
+        <w:numPr>
+          <w:ilvl w:val="0"/>
+          <w:numId w:val="4"/>
+        </w:numPr>
+        <w:ind w:left="1440"/>
+        <w:rPr>
+          <w:rFonts w:ascii="Times New Roman" w:hAnsi="Times New Roman" w:cs="Times New Roman"/>
+        </w:rPr>
+      </w:pPr>
+      <w:r>
+        <w:rPr>
+          <w:rFonts w:ascii="Times New Roman" w:hAnsi="Times New Roman" w:cs="Times New Roman"/>
+        </w:rPr>
+        <w:t>File_server1.txt</w:t>
+      </w:r>
+      <w:r>
+        <w:rPr>
+          <w:rFonts w:ascii="Times New Roman" w:hAnsi="Times New Roman" w:cs="Times New Roman"/>
+        </w:rPr>
+        <w:t xml:space="preserve"> = </w:t>
+      </w:r>
+      <w:r>
+        <w:rPr>
+          <w:rFonts w:ascii="Times New Roman" w:hAnsi="Times New Roman" w:cs="Times New Roman"/>
+        </w:rPr>
+        <w:t>0.4130</w:t>
+      </w:r>
+      <w:r>
+        <w:rPr>
+          <w:rFonts w:ascii="Times New Roman" w:hAnsi="Times New Roman" w:cs="Times New Roman"/>
+        </w:rPr>
+        <w:t xml:space="preserve"> s</w:t>
+      </w:r>
+    </w:p>
+    <w:p>
+      <w:pPr>
+        <w:pStyle w:val="Paragrafoelenco"/>
+        <w:numPr>
+          <w:ilvl w:val="0"/>
+          <w:numId w:val="4"/>
+        </w:numPr>
+        <w:ind w:left="1440"/>
+        <w:rPr>
+          <w:rFonts w:ascii="Times New Roman" w:hAnsi="Times New Roman" w:cs="Times New Roman"/>
+        </w:rPr>
+      </w:pPr>
+      <w:r>
+        <w:rPr>
+          <w:rFonts w:ascii="Times New Roman" w:hAnsi="Times New Roman" w:cs="Times New Roman"/>
+        </w:rPr>
+        <w:t>File_server2.txt</w:t>
+      </w:r>
+      <w:r>
+        <w:rPr>
+          <w:rFonts w:ascii="Times New Roman" w:hAnsi="Times New Roman" w:cs="Times New Roman"/>
+        </w:rPr>
+        <w:t xml:space="preserve"> = 0</w:t>
+      </w:r>
+      <w:r>
+        <w:rPr>
+          <w:rFonts w:ascii="Times New Roman" w:hAnsi="Times New Roman" w:cs="Times New Roman"/>
+        </w:rPr>
+        <w:t>.</w:t>
+      </w:r>
+      <w:r>
+        <w:rPr>
+          <w:rFonts w:ascii="Times New Roman" w:hAnsi="Times New Roman" w:cs="Times New Roman"/>
+        </w:rPr>
+        <w:t>11855</w:t>
+      </w:r>
+      <w:r>
+        <w:rPr>
+          <w:rFonts w:ascii="Times New Roman" w:hAnsi="Times New Roman" w:cs="Times New Roman"/>
+        </w:rPr>
+        <w:t xml:space="preserve"> s</w:t>
+      </w:r>
+    </w:p>
+    <w:p>
+      <w:pPr>
+        <w:rPr>
+          <w:rFonts w:ascii="Times New Roman" w:hAnsi="Times New Roman" w:cs="Times New Roman"/>
+        </w:rPr>
+      </w:pPr>
+    </w:p>
+    <w:p>
+      <w:pPr>
+        <w:pStyle w:val="Paragrafoelenco"/>
+        <w:numPr>
+          <w:ilvl w:val="0"/>
+          <w:numId w:val="5"/>
+        </w:numPr>
+        <w:rPr>
+          <w:rFonts w:ascii="Times New Roman" w:hAnsi="Times New Roman" w:cs="Times New Roman"/>
+        </w:rPr>
+      </w:pPr>
+      <w:r>
+        <w:rPr>
+          <w:rFonts w:ascii="Times New Roman" w:hAnsi="Times New Roman" w:cs="Times New Roman"/>
+        </w:rPr>
+        <w:t xml:space="preserve">Windows size = </w:t>
+      </w:r>
+      <w:r>
+        <w:rPr>
+          <w:rFonts w:ascii="Times New Roman" w:hAnsi="Times New Roman" w:cs="Times New Roman"/>
+        </w:rPr>
+        <w:t>3</w:t>
+      </w:r>
+    </w:p>
+    <w:p>
+      <w:pPr>
+        <w:ind w:left="1068"/>
+        <w:rPr>
+          <w:rFonts w:ascii="Times New Roman" w:hAnsi="Times New Roman" w:cs="Times New Roman"/>
+        </w:rPr>
+      </w:pPr>
+      <w:r>
+        <w:rPr>
+          <w:rFonts w:ascii="Times New Roman" w:hAnsi="Times New Roman" w:cs="Times New Roman"/>
+        </w:rPr>
+        <w:t xml:space="preserve">Probabilità di perdita = </w:t>
+      </w:r>
+      <w:r>
+        <w:rPr>
+          <w:rFonts w:ascii="Times New Roman" w:hAnsi="Times New Roman" w:cs="Times New Roman"/>
+        </w:rPr>
+        <w:t>75</w:t>
+      </w:r>
+      <w:r>
+        <w:rPr>
+          <w:rFonts w:ascii="Times New Roman" w:hAnsi="Times New Roman" w:cs="Times New Roman"/>
+        </w:rPr>
+        <w:t xml:space="preserve">% (devo avere un numero inferiroe ad </w:t>
+      </w:r>
+      <w:r>
+        <w:rPr>
+          <w:rFonts w:ascii="Times New Roman" w:hAnsi="Times New Roman" w:cs="Times New Roman"/>
+        </w:rPr>
+        <w:t>2</w:t>
+      </w:r>
+      <w:r>
+        <w:rPr>
+          <w:rFonts w:ascii="Times New Roman" w:hAnsi="Times New Roman" w:cs="Times New Roman"/>
+        </w:rPr>
+        <w:t>5 su una scala da 0 a 100)</w:t>
+      </w:r>
+    </w:p>
+    <w:p>
+      <w:pPr>
+        <w:ind w:left="360"/>
+        <w:rPr>
+          <w:rFonts w:ascii="Times New Roman" w:hAnsi="Times New Roman" w:cs="Times New Roman"/>
+        </w:rPr>
+      </w:pPr>
+      <w:r>
+        <w:rPr>
+          <w:rFonts w:ascii="Times New Roman" w:hAnsi="Times New Roman" w:cs="Times New Roman"/>
+        </w:rPr>
+        <w:tab/>
+        <w:t>Upload:</w:t>
+      </w:r>
+    </w:p>
+    <w:p>
+      <w:pPr>
+        <w:pStyle w:val="Paragrafoelenco"/>
+        <w:numPr>
+          <w:ilvl w:val="0"/>
+          <w:numId w:val="4"/>
+        </w:numPr>
+        <w:ind w:left="1440"/>
+        <w:rPr>
+          <w:rFonts w:ascii="Times New Roman" w:hAnsi="Times New Roman" w:cs="Times New Roman"/>
+        </w:rPr>
+      </w:pPr>
+      <w:r>
+        <w:rPr>
+          <w:rFonts w:ascii="Times New Roman" w:hAnsi="Times New Roman" w:cs="Times New Roman"/>
+        </w:rPr>
+        <w:t>File_client1.txt</w:t>
+      </w:r>
+      <w:r>
+        <w:rPr>
+          <w:rFonts w:ascii="Times New Roman" w:hAnsi="Times New Roman" w:cs="Times New Roman"/>
+        </w:rPr>
+        <w:t xml:space="preserve"> </w:t>
+      </w:r>
+      <w:proofErr w:type="gramStart"/>
+      <w:r>
+        <w:rPr>
+          <w:rFonts w:ascii="Times New Roman" w:hAnsi="Times New Roman" w:cs="Times New Roman"/>
+        </w:rPr>
+        <w:t xml:space="preserve">=  </w:t>
+      </w:r>
+      <w:r>
+        <w:rPr>
+          <w:rFonts w:ascii="Times New Roman" w:hAnsi="Times New Roman" w:cs="Times New Roman"/>
+        </w:rPr>
+        <w:t>0.03546</w:t>
+      </w:r>
+      <w:proofErr w:type="gramEnd"/>
+      <w:r>
+        <w:rPr>
+          <w:rFonts w:ascii="Times New Roman" w:hAnsi="Times New Roman" w:cs="Times New Roman"/>
+        </w:rPr>
+        <w:t xml:space="preserve"> </w:t>
+      </w:r>
+      <w:r>
+        <w:rPr>
+          <w:rFonts w:ascii="Times New Roman" w:hAnsi="Times New Roman" w:cs="Times New Roman"/>
+        </w:rPr>
+        <w:t>s</w:t>
+      </w:r>
+    </w:p>
+    <w:p>
+      <w:pPr>
+        <w:pStyle w:val="Paragrafoelenco"/>
+        <w:numPr>
+          <w:ilvl w:val="0"/>
+          <w:numId w:val="4"/>
+        </w:numPr>
+        <w:ind w:left="1440"/>
+        <w:rPr>
+          <w:rFonts w:ascii="Times New Roman" w:hAnsi="Times New Roman" w:cs="Times New Roman"/>
+        </w:rPr>
+      </w:pPr>
+      <w:r>
+        <w:rPr>
+          <w:rFonts w:ascii="Times New Roman" w:hAnsi="Times New Roman" w:cs="Times New Roman"/>
+        </w:rPr>
+        <w:t>File_client2.txt</w:t>
+      </w:r>
+      <w:r>
+        <w:rPr>
+          <w:rFonts w:ascii="Times New Roman" w:hAnsi="Times New Roman" w:cs="Times New Roman"/>
+        </w:rPr>
+        <w:t xml:space="preserve"> = </w:t>
+      </w:r>
+      <w:r>
+        <w:rPr>
+          <w:rFonts w:ascii="Times New Roman" w:hAnsi="Times New Roman" w:cs="Times New Roman"/>
+        </w:rPr>
+        <w:t>6.8615</w:t>
+      </w:r>
+      <w:r>
+        <w:rPr>
+          <w:rFonts w:ascii="Times New Roman" w:hAnsi="Times New Roman" w:cs="Times New Roman"/>
+        </w:rPr>
+        <w:t xml:space="preserve"> s</w:t>
+      </w:r>
+    </w:p>
+    <w:p>
+      <w:pPr>
+        <w:pStyle w:val="Paragrafoelenco"/>
+        <w:numPr>
+          <w:ilvl w:val="0"/>
+          <w:numId w:val="4"/>
+        </w:numPr>
+        <w:ind w:left="1440"/>
+        <w:rPr>
+          <w:rFonts w:ascii="Times New Roman" w:hAnsi="Times New Roman" w:cs="Times New Roman"/>
+        </w:rPr>
+      </w:pPr>
+      <w:r>
+        <w:rPr>
+          <w:rFonts w:ascii="Times New Roman" w:hAnsi="Times New Roman" w:cs="Times New Roman"/>
+        </w:rPr>
+        <w:t>File_server1.txt</w:t>
+      </w:r>
+      <w:r>
+        <w:rPr>
+          <w:rFonts w:ascii="Times New Roman" w:hAnsi="Times New Roman" w:cs="Times New Roman"/>
+        </w:rPr>
+        <w:t xml:space="preserve"> =</w:t>
+      </w:r>
+      <w:r>
+        <w:rPr>
+          <w:rFonts w:ascii="Times New Roman" w:hAnsi="Times New Roman" w:cs="Times New Roman"/>
+        </w:rPr>
+        <w:t xml:space="preserve"> </w:t>
+      </w:r>
+      <w:proofErr w:type="gramStart"/>
+      <w:r>
+        <w:rPr>
+          <w:rFonts w:ascii="Times New Roman" w:hAnsi="Times New Roman" w:cs="Times New Roman"/>
+        </w:rPr>
+        <w:t>5.65484</w:t>
+      </w:r>
+      <w:r>
+        <w:rPr>
+          <w:rFonts w:ascii="Times New Roman" w:hAnsi="Times New Roman" w:cs="Times New Roman"/>
+        </w:rPr>
+        <w:t xml:space="preserve">  s</w:t>
+      </w:r>
+      <w:proofErr w:type="gramEnd"/>
+    </w:p>
+    <w:p>
+      <w:pPr>
+        <w:pStyle w:val="Paragrafoelenco"/>
+        <w:numPr>
+          <w:ilvl w:val="0"/>
+          <w:numId w:val="4"/>
+        </w:numPr>
+        <w:ind w:left="1440"/>
+        <w:rPr>
+          <w:rFonts w:ascii="Times New Roman" w:hAnsi="Times New Roman" w:cs="Times New Roman"/>
+        </w:rPr>
+      </w:pPr>
+      <w:r>
+        <w:rPr>
+          <w:rFonts w:ascii="Times New Roman" w:hAnsi="Times New Roman" w:cs="Times New Roman"/>
+        </w:rPr>
+        <w:t>File_server2.txt</w:t>
+      </w:r>
+      <w:r>
+        <w:rPr>
+          <w:rFonts w:ascii="Times New Roman" w:hAnsi="Times New Roman" w:cs="Times New Roman"/>
+        </w:rPr>
+        <w:t xml:space="preserve"> = </w:t>
+      </w:r>
+      <w:r>
+        <w:rPr>
+          <w:rFonts w:ascii="Times New Roman" w:hAnsi="Times New Roman" w:cs="Times New Roman"/>
+        </w:rPr>
+        <w:t>0.02731</w:t>
+      </w:r>
+      <w:r>
+        <w:rPr>
+          <w:rFonts w:ascii="Times New Roman" w:hAnsi="Times New Roman" w:cs="Times New Roman"/>
+        </w:rPr>
+        <w:t xml:space="preserve"> s</w:t>
+      </w:r>
+    </w:p>
+    <w:p>
+      <w:pPr>
+        <w:ind w:left="1080"/>
+        <w:rPr>
+          <w:rFonts w:ascii="Times New Roman" w:hAnsi="Times New Roman" w:cs="Times New Roman"/>
+        </w:rPr>
+      </w:pPr>
+      <w:r>
+        <w:rPr>
+          <w:rFonts w:ascii="Times New Roman" w:hAnsi="Times New Roman" w:cs="Times New Roman"/>
+        </w:rPr>
+        <w:t>Download:</w:t>
+      </w:r>
+    </w:p>
+    <w:p>
+      <w:pPr>
+        <w:pStyle w:val="Paragrafoelenco"/>
+        <w:numPr>
+          <w:ilvl w:val="0"/>
+          <w:numId w:val="4"/>
+        </w:numPr>
+        <w:ind w:left="1440"/>
+        <w:rPr>
+          <w:rFonts w:ascii="Times New Roman" w:hAnsi="Times New Roman" w:cs="Times New Roman"/>
+        </w:rPr>
+      </w:pPr>
+      <w:r>
+        <w:rPr>
+          <w:rFonts w:ascii="Times New Roman" w:hAnsi="Times New Roman" w:cs="Times New Roman"/>
+        </w:rPr>
+        <w:t>File_client1.txt</w:t>
+      </w:r>
+      <w:r>
+        <w:rPr>
+          <w:rFonts w:ascii="Times New Roman" w:hAnsi="Times New Roman" w:cs="Times New Roman"/>
+        </w:rPr>
+        <w:t xml:space="preserve"> =</w:t>
+      </w:r>
+      <w:r>
+        <w:rPr>
+          <w:rFonts w:ascii="Times New Roman" w:hAnsi="Times New Roman" w:cs="Times New Roman"/>
+        </w:rPr>
+        <w:t xml:space="preserve"> </w:t>
+      </w:r>
+      <w:proofErr w:type="gramStart"/>
+      <w:r>
+        <w:rPr>
+          <w:rFonts w:ascii="Times New Roman" w:hAnsi="Times New Roman" w:cs="Times New Roman"/>
+        </w:rPr>
+        <w:t>0.0454</w:t>
+      </w:r>
+      <w:r>
+        <w:rPr>
+          <w:rFonts w:ascii="Times New Roman" w:hAnsi="Times New Roman" w:cs="Times New Roman"/>
+        </w:rPr>
+        <w:t xml:space="preserve">  s</w:t>
+      </w:r>
+      <w:proofErr w:type="gramEnd"/>
+    </w:p>
+    <w:p>
+      <w:pPr>
+        <w:pStyle w:val="Paragrafoelenco"/>
+        <w:numPr>
+          <w:ilvl w:val="0"/>
+          <w:numId w:val="4"/>
+        </w:numPr>
+        <w:ind w:left="1440"/>
+        <w:rPr>
+          <w:rFonts w:ascii="Times New Roman" w:hAnsi="Times New Roman" w:cs="Times New Roman"/>
+        </w:rPr>
+      </w:pPr>
+      <w:r>
+        <w:rPr>
+          <w:rFonts w:ascii="Times New Roman" w:hAnsi="Times New Roman" w:cs="Times New Roman"/>
+        </w:rPr>
+        <w:t>File_client2.txt</w:t>
+      </w:r>
+      <w:r>
+        <w:rPr>
+          <w:rFonts w:ascii="Times New Roman" w:hAnsi="Times New Roman" w:cs="Times New Roman"/>
+        </w:rPr>
+        <w:t xml:space="preserve"> =</w:t>
+      </w:r>
+      <w:r>
+        <w:rPr>
+          <w:rFonts w:ascii="Times New Roman" w:hAnsi="Times New Roman" w:cs="Times New Roman"/>
+        </w:rPr>
+        <w:t xml:space="preserve"> </w:t>
+      </w:r>
+      <w:proofErr w:type="gramStart"/>
+      <w:r>
+        <w:rPr>
+          <w:rFonts w:ascii="Times New Roman" w:hAnsi="Times New Roman" w:cs="Times New Roman"/>
+        </w:rPr>
+        <w:t>6.8256</w:t>
+      </w:r>
+      <w:r>
+        <w:rPr>
+          <w:rFonts w:ascii="Times New Roman" w:hAnsi="Times New Roman" w:cs="Times New Roman"/>
+        </w:rPr>
+        <w:t xml:space="preserve">  s</w:t>
+      </w:r>
+      <w:proofErr w:type="gramEnd"/>
+    </w:p>
+    <w:p>
+      <w:pPr>
+        <w:pStyle w:val="Paragrafoelenco"/>
+        <w:numPr>
+          <w:ilvl w:val="0"/>
+          <w:numId w:val="4"/>
+        </w:numPr>
+        <w:ind w:left="1440"/>
+        <w:rPr>
+          <w:rFonts w:ascii="Times New Roman" w:hAnsi="Times New Roman" w:cs="Times New Roman"/>
+        </w:rPr>
+      </w:pPr>
+      <w:r>
+        <w:rPr>
+          <w:rFonts w:ascii="Times New Roman" w:hAnsi="Times New Roman" w:cs="Times New Roman"/>
+        </w:rPr>
+        <w:t>File_server1.txt</w:t>
+      </w:r>
+      <w:r>
+        <w:rPr>
+          <w:rFonts w:ascii="Times New Roman" w:hAnsi="Times New Roman" w:cs="Times New Roman"/>
+        </w:rPr>
+        <w:t xml:space="preserve"> = </w:t>
+      </w:r>
+      <w:r>
+        <w:rPr>
+          <w:rFonts w:ascii="Times New Roman" w:hAnsi="Times New Roman" w:cs="Times New Roman"/>
+        </w:rPr>
+        <w:t xml:space="preserve">5.19 </w:t>
+      </w:r>
+      <w:r>
+        <w:rPr>
+          <w:rFonts w:ascii="Times New Roman" w:hAnsi="Times New Roman" w:cs="Times New Roman"/>
+        </w:rPr>
+        <w:t>s</w:t>
+      </w:r>
+    </w:p>
+    <w:p>
+      <w:pPr>
+        <w:pStyle w:val="Paragrafoelenco"/>
+        <w:numPr>
+          <w:ilvl w:val="0"/>
+          <w:numId w:val="4"/>
+        </w:numPr>
+        <w:ind w:left="1440"/>
+        <w:rPr>
+          <w:rFonts w:ascii="Times New Roman" w:hAnsi="Times New Roman" w:cs="Times New Roman"/>
+        </w:rPr>
+      </w:pPr>
+      <w:r>
+        <w:rPr>
+          <w:rFonts w:ascii="Times New Roman" w:hAnsi="Times New Roman" w:cs="Times New Roman"/>
+        </w:rPr>
+        <w:t>File_server2.txt</w:t>
+      </w:r>
+      <w:r>
+        <w:rPr>
+          <w:rFonts w:ascii="Times New Roman" w:hAnsi="Times New Roman" w:cs="Times New Roman"/>
+        </w:rPr>
+        <w:t xml:space="preserve"> =</w:t>
+      </w:r>
+      <w:r>
+        <w:rPr>
+          <w:rFonts w:ascii="Times New Roman" w:hAnsi="Times New Roman" w:cs="Times New Roman"/>
+        </w:rPr>
+        <w:t xml:space="preserve"> </w:t>
+      </w:r>
+      <w:proofErr w:type="gramStart"/>
+      <w:r>
+        <w:rPr>
+          <w:rFonts w:ascii="Times New Roman" w:hAnsi="Times New Roman" w:cs="Times New Roman"/>
+        </w:rPr>
+        <w:t>0.0765</w:t>
+      </w:r>
+      <w:r>
+        <w:rPr>
+          <w:rFonts w:ascii="Times New Roman" w:hAnsi="Times New Roman" w:cs="Times New Roman"/>
+        </w:rPr>
+        <w:t xml:space="preserve">  s</w:t>
+      </w:r>
+      <w:proofErr w:type="gramEnd"/>
+    </w:p>
+    <w:p>
+      <w:pPr>
+        <w:pStyle w:val="Paragrafoelenco"/>
+        <w:ind w:left="1440"/>
+        <w:rPr>
+          <w:rFonts w:ascii="Times New Roman" w:hAnsi="Times New Roman" w:cs="Times New Roman"/>
+        </w:rPr>
+      </w:pPr>
+    </w:p>
+    <w:p>
+      <w:pPr>
+        <w:rPr>
+          <w:rFonts w:ascii="Times New Roman" w:hAnsi="Times New Roman" w:cs="Times New Roman"/>
+        </w:rPr>
+      </w:pPr>
+    </w:p>
+    <w:p>
+      <w:pPr>
+        <w:pStyle w:val="Paragrafoelenco"/>
+        <w:numPr>
+          <w:ilvl w:val="0"/>
+          <w:numId w:val="5"/>
+        </w:numPr>
+        <w:rPr>
+          <w:rFonts w:ascii="Times New Roman" w:hAnsi="Times New Roman" w:cs="Times New Roman"/>
+        </w:rPr>
+      </w:pPr>
+      <w:r>
+        <w:rPr>
+          <w:rFonts w:ascii="Times New Roman" w:hAnsi="Times New Roman" w:cs="Times New Roman"/>
+        </w:rPr>
+        <w:lastRenderedPageBreak/>
+        <w:t xml:space="preserve">Windows size = </w:t>
+      </w:r>
+      <w:r>
+        <w:rPr>
+          <w:rFonts w:ascii="Times New Roman" w:hAnsi="Times New Roman" w:cs="Times New Roman"/>
+        </w:rPr>
+        <w:t>5</w:t>
+      </w:r>
+    </w:p>
+    <w:p>
+      <w:pPr>
+        <w:ind w:left="1068"/>
+        <w:rPr>
+          <w:rFonts w:ascii="Times New Roman" w:hAnsi="Times New Roman" w:cs="Times New Roman"/>
+        </w:rPr>
+      </w:pPr>
+      <w:r>
+        <w:rPr>
+          <w:rFonts w:ascii="Times New Roman" w:hAnsi="Times New Roman" w:cs="Times New Roman"/>
+        </w:rPr>
+        <w:t>Probabilità di perdita = 75% (devo avere un numero inferiroe ad 25 su una scala da 0 a 100)</w:t>
+      </w:r>
+    </w:p>
+    <w:p>
+      <w:pPr>
+        <w:ind w:left="360"/>
+        <w:rPr>
+          <w:rFonts w:ascii="Times New Roman" w:hAnsi="Times New Roman" w:cs="Times New Roman"/>
+        </w:rPr>
+      </w:pPr>
+      <w:r>
+        <w:rPr>
+          <w:rFonts w:ascii="Times New Roman" w:hAnsi="Times New Roman" w:cs="Times New Roman"/>
+        </w:rPr>
+        <w:tab/>
+        <w:t>Upload:</w:t>
+      </w:r>
+    </w:p>
+    <w:p>
+      <w:pPr>
+        <w:pStyle w:val="Paragrafoelenco"/>
+        <w:numPr>
+          <w:ilvl w:val="0"/>
+          <w:numId w:val="4"/>
+        </w:numPr>
+        <w:ind w:left="1440"/>
+        <w:rPr>
+          <w:rFonts w:ascii="Times New Roman" w:hAnsi="Times New Roman" w:cs="Times New Roman"/>
+        </w:rPr>
+      </w:pPr>
+      <w:r>
+        <w:rPr>
+          <w:rFonts w:ascii="Times New Roman" w:hAnsi="Times New Roman" w:cs="Times New Roman"/>
+        </w:rPr>
+        <w:t>File_client1.txt</w:t>
+      </w:r>
+      <w:r>
+        <w:rPr>
+          <w:rFonts w:ascii="Times New Roman" w:hAnsi="Times New Roman" w:cs="Times New Roman"/>
+        </w:rPr>
+        <w:t xml:space="preserve"> </w:t>
+      </w:r>
+      <w:r>
+        <w:rPr>
+          <w:rFonts w:ascii="Times New Roman" w:hAnsi="Times New Roman" w:cs="Times New Roman"/>
+        </w:rPr>
+        <w:t xml:space="preserve">= 0.01339 </w:t>
+      </w:r>
+      <w:r>
+        <w:rPr>
+          <w:rFonts w:ascii="Times New Roman" w:hAnsi="Times New Roman" w:cs="Times New Roman"/>
+        </w:rPr>
+        <w:t>s</w:t>
+      </w:r>
+    </w:p>
+    <w:p>
+      <w:pPr>
+        <w:pStyle w:val="Paragrafoelenco"/>
+        <w:numPr>
+          <w:ilvl w:val="0"/>
+          <w:numId w:val="4"/>
+        </w:numPr>
+        <w:ind w:left="1440"/>
+        <w:rPr>
+          <w:rFonts w:ascii="Times New Roman" w:hAnsi="Times New Roman" w:cs="Times New Roman"/>
+        </w:rPr>
+      </w:pPr>
+      <w:r>
+        <w:rPr>
+          <w:rFonts w:ascii="Times New Roman" w:hAnsi="Times New Roman" w:cs="Times New Roman"/>
+        </w:rPr>
+        <w:t>File_client2.txt</w:t>
+      </w:r>
+      <w:r>
+        <w:rPr>
+          <w:rFonts w:ascii="Times New Roman" w:hAnsi="Times New Roman" w:cs="Times New Roman"/>
+        </w:rPr>
+        <w:t xml:space="preserve"> = </w:t>
+      </w:r>
+      <w:r>
+        <w:rPr>
+          <w:rFonts w:ascii="Times New Roman" w:hAnsi="Times New Roman" w:cs="Times New Roman"/>
+        </w:rPr>
+        <w:t>9.846</w:t>
+      </w:r>
+      <w:r>
+        <w:rPr>
+          <w:rFonts w:ascii="Times New Roman" w:hAnsi="Times New Roman" w:cs="Times New Roman"/>
+        </w:rPr>
+        <w:t xml:space="preserve"> s</w:t>
+      </w:r>
+    </w:p>
+    <w:p>
+      <w:pPr>
+        <w:pStyle w:val="Paragrafoelenco"/>
+        <w:numPr>
+          <w:ilvl w:val="0"/>
+          <w:numId w:val="4"/>
+        </w:numPr>
+        <w:ind w:left="1440"/>
+        <w:rPr>
+          <w:rFonts w:ascii="Times New Roman" w:hAnsi="Times New Roman" w:cs="Times New Roman"/>
+        </w:rPr>
+      </w:pPr>
+      <w:r>
+        <w:rPr>
+          <w:rFonts w:ascii="Times New Roman" w:hAnsi="Times New Roman" w:cs="Times New Roman"/>
+        </w:rPr>
+        <w:t>File_server1.txt</w:t>
+      </w:r>
+      <w:r>
+        <w:rPr>
+          <w:rFonts w:ascii="Times New Roman" w:hAnsi="Times New Roman" w:cs="Times New Roman"/>
+        </w:rPr>
+        <w:t xml:space="preserve"> = </w:t>
+      </w:r>
+      <w:r>
+        <w:rPr>
+          <w:rFonts w:ascii="Times New Roman" w:hAnsi="Times New Roman" w:cs="Times New Roman"/>
+        </w:rPr>
+        <w:t>8.975</w:t>
+      </w:r>
+      <w:r>
+        <w:rPr>
+          <w:rFonts w:ascii="Times New Roman" w:hAnsi="Times New Roman" w:cs="Times New Roman"/>
+        </w:rPr>
+        <w:t xml:space="preserve"> s</w:t>
+      </w:r>
+    </w:p>
+    <w:p>
+      <w:pPr>
+        <w:pStyle w:val="Paragrafoelenco"/>
+        <w:numPr>
+          <w:ilvl w:val="0"/>
+          <w:numId w:val="4"/>
+        </w:numPr>
+        <w:ind w:left="1440"/>
+        <w:rPr>
+          <w:rFonts w:ascii="Times New Roman" w:hAnsi="Times New Roman" w:cs="Times New Roman"/>
+        </w:rPr>
+      </w:pPr>
+      <w:r>
+        <w:rPr>
+          <w:rFonts w:ascii="Times New Roman" w:hAnsi="Times New Roman" w:cs="Times New Roman"/>
+        </w:rPr>
+        <w:t>File_server2.txt</w:t>
+      </w:r>
+      <w:r>
+        <w:rPr>
+          <w:rFonts w:ascii="Times New Roman" w:hAnsi="Times New Roman" w:cs="Times New Roman"/>
+        </w:rPr>
+        <w:t xml:space="preserve"> =</w:t>
+      </w:r>
+      <w:r>
+        <w:rPr>
+          <w:rFonts w:ascii="Times New Roman" w:hAnsi="Times New Roman" w:cs="Times New Roman"/>
+        </w:rPr>
+        <w:t xml:space="preserve"> </w:t>
+      </w:r>
+      <w:proofErr w:type="gramStart"/>
+      <w:r>
+        <w:rPr>
+          <w:rFonts w:ascii="Times New Roman" w:hAnsi="Times New Roman" w:cs="Times New Roman"/>
+        </w:rPr>
+        <w:t>0.09333</w:t>
+      </w:r>
+      <w:r>
+        <w:rPr>
+          <w:rFonts w:ascii="Times New Roman" w:hAnsi="Times New Roman" w:cs="Times New Roman"/>
+        </w:rPr>
+        <w:t xml:space="preserve">  s</w:t>
+      </w:r>
+      <w:proofErr w:type="gramEnd"/>
+    </w:p>
+    <w:p>
+      <w:pPr>
+        <w:ind w:left="1080"/>
+        <w:rPr>
+          <w:rFonts w:ascii="Times New Roman" w:hAnsi="Times New Roman" w:cs="Times New Roman"/>
+        </w:rPr>
+      </w:pPr>
+      <w:r>
+        <w:rPr>
+          <w:rFonts w:ascii="Times New Roman" w:hAnsi="Times New Roman" w:cs="Times New Roman"/>
+        </w:rPr>
+        <w:t>Download:</w:t>
+      </w:r>
+    </w:p>
+    <w:p>
+      <w:pPr>
+        <w:pStyle w:val="Paragrafoelenco"/>
+        <w:numPr>
+          <w:ilvl w:val="0"/>
+          <w:numId w:val="4"/>
+        </w:numPr>
+        <w:ind w:left="1440"/>
+        <w:rPr>
+          <w:rFonts w:ascii="Times New Roman" w:hAnsi="Times New Roman" w:cs="Times New Roman"/>
+        </w:rPr>
+      </w:pPr>
+      <w:r>
+        <w:rPr>
+          <w:rFonts w:ascii="Times New Roman" w:hAnsi="Times New Roman" w:cs="Times New Roman"/>
+        </w:rPr>
+        <w:t>File_client1.txt</w:t>
+      </w:r>
+      <w:r>
+        <w:rPr>
+          <w:rFonts w:ascii="Times New Roman" w:hAnsi="Times New Roman" w:cs="Times New Roman"/>
+        </w:rPr>
+        <w:t xml:space="preserve"> =</w:t>
+      </w:r>
+      <w:r>
+        <w:rPr>
+          <w:rFonts w:ascii="Times New Roman" w:hAnsi="Times New Roman" w:cs="Times New Roman"/>
+        </w:rPr>
+        <w:t xml:space="preserve"> 0.0378 </w:t>
+      </w:r>
+      <w:r>
+        <w:rPr>
+          <w:rFonts w:ascii="Times New Roman" w:hAnsi="Times New Roman" w:cs="Times New Roman"/>
+        </w:rPr>
+        <w:t>s</w:t>
+      </w:r>
+    </w:p>
+    <w:p>
+      <w:pPr>
+        <w:pStyle w:val="Paragrafoelenco"/>
+        <w:numPr>
+          <w:ilvl w:val="0"/>
+          <w:numId w:val="4"/>
+        </w:numPr>
+        <w:ind w:left="1440"/>
+        <w:rPr>
+          <w:rFonts w:ascii="Times New Roman" w:hAnsi="Times New Roman" w:cs="Times New Roman"/>
+        </w:rPr>
+      </w:pPr>
+      <w:r>
+        <w:rPr>
+          <w:rFonts w:ascii="Times New Roman" w:hAnsi="Times New Roman" w:cs="Times New Roman"/>
+        </w:rPr>
+        <w:t>File_client2.txt</w:t>
+      </w:r>
+      <w:r>
+        <w:rPr>
+          <w:rFonts w:ascii="Times New Roman" w:hAnsi="Times New Roman" w:cs="Times New Roman"/>
+        </w:rPr>
+        <w:t xml:space="preserve"> = </w:t>
+      </w:r>
+      <w:r>
+        <w:rPr>
+          <w:rFonts w:ascii="Times New Roman" w:hAnsi="Times New Roman" w:cs="Times New Roman"/>
+        </w:rPr>
+        <w:t>9.465</w:t>
+      </w:r>
+      <w:r>
+        <w:rPr>
+          <w:rFonts w:ascii="Times New Roman" w:hAnsi="Times New Roman" w:cs="Times New Roman"/>
+        </w:rPr>
+        <w:t xml:space="preserve"> s</w:t>
+      </w:r>
+    </w:p>
+    <w:p>
+      <w:pPr>
+        <w:pStyle w:val="Paragrafoelenco"/>
+        <w:numPr>
+          <w:ilvl w:val="0"/>
+          <w:numId w:val="4"/>
+        </w:numPr>
+        <w:ind w:left="1440"/>
+        <w:rPr>
+          <w:rFonts w:ascii="Times New Roman" w:hAnsi="Times New Roman" w:cs="Times New Roman"/>
+        </w:rPr>
+      </w:pPr>
+      <w:r>
+        <w:rPr>
+          <w:rFonts w:ascii="Times New Roman" w:hAnsi="Times New Roman" w:cs="Times New Roman"/>
+        </w:rPr>
+        <w:t>File_server1.txt</w:t>
+      </w:r>
+      <w:r>
+        <w:rPr>
+          <w:rFonts w:ascii="Times New Roman" w:hAnsi="Times New Roman" w:cs="Times New Roman"/>
+        </w:rPr>
+        <w:t xml:space="preserve"> </w:t>
+      </w:r>
+      <w:proofErr w:type="gramStart"/>
+      <w:r>
+        <w:rPr>
+          <w:rFonts w:ascii="Times New Roman" w:hAnsi="Times New Roman" w:cs="Times New Roman"/>
+        </w:rPr>
+        <w:t xml:space="preserve">= </w:t>
+      </w:r>
+      <w:r>
+        <w:rPr>
+          <w:rFonts w:ascii="Times New Roman" w:hAnsi="Times New Roman" w:cs="Times New Roman"/>
+        </w:rPr>
+        <w:t xml:space="preserve"> 6.865</w:t>
+      </w:r>
+      <w:proofErr w:type="gramEnd"/>
+      <w:r>
+        <w:rPr>
+          <w:rFonts w:ascii="Times New Roman" w:hAnsi="Times New Roman" w:cs="Times New Roman"/>
+        </w:rPr>
+        <w:t xml:space="preserve"> </w:t>
+      </w:r>
+      <w:r>
+        <w:rPr>
+          <w:rFonts w:ascii="Times New Roman" w:hAnsi="Times New Roman" w:cs="Times New Roman"/>
+        </w:rPr>
+        <w:t xml:space="preserve"> s</w:t>
+      </w:r>
+    </w:p>
+    <w:p>
+      <w:pPr>
+        <w:pStyle w:val="Paragrafoelenco"/>
+        <w:numPr>
+          <w:ilvl w:val="0"/>
+          <w:numId w:val="4"/>
+        </w:numPr>
+        <w:ind w:left="1440"/>
+        <w:rPr>
+          <w:rFonts w:ascii="Times New Roman" w:hAnsi="Times New Roman" w:cs="Times New Roman"/>
+        </w:rPr>
+      </w:pPr>
+      <w:r>
+        <w:rPr>
+          <w:rFonts w:ascii="Times New Roman" w:hAnsi="Times New Roman" w:cs="Times New Roman"/>
+        </w:rPr>
+        <w:t>File_server2.txt</w:t>
+      </w:r>
+      <w:r>
+        <w:rPr>
+          <w:rFonts w:ascii="Times New Roman" w:hAnsi="Times New Roman" w:cs="Times New Roman"/>
+        </w:rPr>
+        <w:t xml:space="preserve"> = </w:t>
+      </w:r>
+      <w:r>
+        <w:rPr>
+          <w:rFonts w:ascii="Times New Roman" w:hAnsi="Times New Roman" w:cs="Times New Roman"/>
+        </w:rPr>
+        <w:t>0.0658</w:t>
+      </w:r>
+      <w:r>
+        <w:rPr>
+          <w:rFonts w:ascii="Times New Roman" w:hAnsi="Times New Roman" w:cs="Times New Roman"/>
+        </w:rPr>
+        <w:t xml:space="preserve"> s</w:t>
+      </w:r>
+    </w:p>
+    <w:p>
+      <w:pPr>
+        <w:pStyle w:val="Paragrafoelenco"/>
+        <w:ind w:left="1440"/>
+        <w:rPr>
+          <w:rFonts w:ascii="Times New Roman" w:hAnsi="Times New Roman" w:cs="Times New Roman"/>
+        </w:rPr>
+      </w:pPr>
+    </w:p>
+    <w:p>
+      <w:pPr>
+        <w:pStyle w:val="Paragrafoelenco"/>
+        <w:numPr>
+          <w:ilvl w:val="0"/>
+          <w:numId w:val="5"/>
+        </w:numPr>
+        <w:rPr>
+          <w:rFonts w:ascii="Times New Roman" w:hAnsi="Times New Roman" w:cs="Times New Roman"/>
+        </w:rPr>
+      </w:pPr>
+      <w:r>
+        <w:rPr>
+          <w:rFonts w:ascii="Times New Roman" w:hAnsi="Times New Roman" w:cs="Times New Roman"/>
+        </w:rPr>
+        <w:t xml:space="preserve">Windows size = </w:t>
+      </w:r>
+      <w:r>
+        <w:rPr>
+          <w:rFonts w:ascii="Times New Roman" w:hAnsi="Times New Roman" w:cs="Times New Roman"/>
+        </w:rPr>
+        <w:t>1</w:t>
+      </w:r>
+    </w:p>
+    <w:p>
+      <w:pPr>
+        <w:ind w:left="1068"/>
+        <w:rPr>
+          <w:rFonts w:ascii="Times New Roman" w:hAnsi="Times New Roman" w:cs="Times New Roman"/>
+        </w:rPr>
+      </w:pPr>
+      <w:r>
+        <w:rPr>
+          <w:rFonts w:ascii="Times New Roman" w:hAnsi="Times New Roman" w:cs="Times New Roman"/>
+        </w:rPr>
+        <w:t>Probabilità di perdita = 75% (devo avere un numero inferiroe ad 25 su una scala da 0 a 100)</w:t>
+      </w:r>
+    </w:p>
+    <w:p>
+      <w:pPr>
+        <w:ind w:left="360"/>
+        <w:rPr>
+          <w:rFonts w:ascii="Times New Roman" w:hAnsi="Times New Roman" w:cs="Times New Roman"/>
+        </w:rPr>
+      </w:pPr>
+      <w:r>
+        <w:rPr>
+          <w:rFonts w:ascii="Times New Roman" w:hAnsi="Times New Roman" w:cs="Times New Roman"/>
+        </w:rPr>
+        <w:tab/>
+        <w:t>Upload:</w:t>
+      </w:r>
+    </w:p>
+    <w:p>
+      <w:pPr>
+        <w:pStyle w:val="Paragrafoelenco"/>
+        <w:numPr>
+          <w:ilvl w:val="0"/>
+          <w:numId w:val="4"/>
+        </w:numPr>
+        <w:ind w:left="1440"/>
+        <w:rPr>
+          <w:rFonts w:ascii="Times New Roman" w:hAnsi="Times New Roman" w:cs="Times New Roman"/>
+        </w:rPr>
+      </w:pPr>
+      <w:r>
+        <w:rPr>
+          <w:rFonts w:ascii="Times New Roman" w:hAnsi="Times New Roman" w:cs="Times New Roman"/>
+        </w:rPr>
+        <w:t>File_client1.txt</w:t>
+      </w:r>
+      <w:r>
+        <w:rPr>
+          <w:rFonts w:ascii="Times New Roman" w:hAnsi="Times New Roman" w:cs="Times New Roman"/>
+        </w:rPr>
+        <w:t xml:space="preserve"> </w:t>
+      </w:r>
+      <w:proofErr w:type="gramStart"/>
+      <w:r>
+        <w:rPr>
+          <w:rFonts w:ascii="Times New Roman" w:hAnsi="Times New Roman" w:cs="Times New Roman"/>
+        </w:rPr>
+        <w:t xml:space="preserve">=  </w:t>
+      </w:r>
+      <w:r>
+        <w:rPr>
+          <w:rFonts w:ascii="Times New Roman" w:hAnsi="Times New Roman" w:cs="Times New Roman"/>
+        </w:rPr>
+        <w:t>0.04772</w:t>
+      </w:r>
+      <w:proofErr w:type="gramEnd"/>
+      <w:r>
+        <w:rPr>
+          <w:rFonts w:ascii="Times New Roman" w:hAnsi="Times New Roman" w:cs="Times New Roman"/>
+        </w:rPr>
+        <w:t xml:space="preserve"> s</w:t>
+      </w:r>
+    </w:p>
+    <w:p>
+      <w:pPr>
+        <w:pStyle w:val="Paragrafoelenco"/>
+        <w:numPr>
+          <w:ilvl w:val="0"/>
+          <w:numId w:val="4"/>
+        </w:numPr>
+        <w:ind w:left="1440"/>
+        <w:rPr>
+          <w:rFonts w:ascii="Times New Roman" w:hAnsi="Times New Roman" w:cs="Times New Roman"/>
+        </w:rPr>
+      </w:pPr>
+      <w:r>
+        <w:rPr>
+          <w:rFonts w:ascii="Times New Roman" w:hAnsi="Times New Roman" w:cs="Times New Roman"/>
+        </w:rPr>
+        <w:t>File_client2.txt</w:t>
+      </w:r>
+      <w:r>
+        <w:rPr>
+          <w:rFonts w:ascii="Times New Roman" w:hAnsi="Times New Roman" w:cs="Times New Roman"/>
+        </w:rPr>
+        <w:t xml:space="preserve"> =</w:t>
+      </w:r>
+      <w:r>
+        <w:rPr>
+          <w:rFonts w:ascii="Times New Roman" w:hAnsi="Times New Roman" w:cs="Times New Roman"/>
+        </w:rPr>
+        <w:t xml:space="preserve"> </w:t>
+      </w:r>
+      <w:proofErr w:type="gramStart"/>
+      <w:r>
+        <w:rPr>
+          <w:rFonts w:ascii="Times New Roman" w:hAnsi="Times New Roman" w:cs="Times New Roman"/>
+        </w:rPr>
+        <w:t>3.892</w:t>
+      </w:r>
+      <w:r>
+        <w:rPr>
+          <w:rFonts w:ascii="Times New Roman" w:hAnsi="Times New Roman" w:cs="Times New Roman"/>
+        </w:rPr>
+        <w:t xml:space="preserve">  s</w:t>
+      </w:r>
+      <w:proofErr w:type="gramEnd"/>
+    </w:p>
+    <w:p>
+      <w:pPr>
+        <w:pStyle w:val="Paragrafoelenco"/>
+        <w:numPr>
+          <w:ilvl w:val="0"/>
+          <w:numId w:val="4"/>
+        </w:numPr>
+        <w:ind w:left="1440"/>
+        <w:rPr>
+          <w:rFonts w:ascii="Times New Roman" w:hAnsi="Times New Roman" w:cs="Times New Roman"/>
+        </w:rPr>
+      </w:pPr>
+      <w:r>
+        <w:rPr>
+          <w:rFonts w:ascii="Times New Roman" w:hAnsi="Times New Roman" w:cs="Times New Roman"/>
+        </w:rPr>
+        <w:t>File_server1.txt</w:t>
+      </w:r>
+      <w:r>
+        <w:rPr>
+          <w:rFonts w:ascii="Times New Roman" w:hAnsi="Times New Roman" w:cs="Times New Roman"/>
+        </w:rPr>
+        <w:t xml:space="preserve"> </w:t>
+      </w:r>
+      <w:proofErr w:type="gramStart"/>
+      <w:r>
+        <w:rPr>
+          <w:rFonts w:ascii="Times New Roman" w:hAnsi="Times New Roman" w:cs="Times New Roman"/>
+        </w:rPr>
+        <w:t xml:space="preserve">=  </w:t>
+      </w:r>
+      <w:r>
+        <w:rPr>
+          <w:rFonts w:ascii="Times New Roman" w:hAnsi="Times New Roman" w:cs="Times New Roman"/>
+        </w:rPr>
+        <w:t>2.845</w:t>
+      </w:r>
+      <w:proofErr w:type="gramEnd"/>
+      <w:r>
+        <w:rPr>
+          <w:rFonts w:ascii="Times New Roman" w:hAnsi="Times New Roman" w:cs="Times New Roman"/>
+        </w:rPr>
+        <w:t xml:space="preserve"> </w:t>
+      </w:r>
+      <w:r>
+        <w:rPr>
+          <w:rFonts w:ascii="Times New Roman" w:hAnsi="Times New Roman" w:cs="Times New Roman"/>
+        </w:rPr>
+        <w:t>s</w:t>
+      </w:r>
+    </w:p>
+    <w:p>
+      <w:pPr>
+        <w:pStyle w:val="Paragrafoelenco"/>
+        <w:numPr>
+          <w:ilvl w:val="0"/>
+          <w:numId w:val="4"/>
+        </w:numPr>
+        <w:ind w:left="1440"/>
+        <w:rPr>
+          <w:rFonts w:ascii="Times New Roman" w:hAnsi="Times New Roman" w:cs="Times New Roman"/>
+        </w:rPr>
+      </w:pPr>
+      <w:r>
+        <w:rPr>
+          <w:rFonts w:ascii="Times New Roman" w:hAnsi="Times New Roman" w:cs="Times New Roman"/>
+        </w:rPr>
+        <w:t>File_server2.txt</w:t>
+      </w:r>
+      <w:r>
+        <w:rPr>
+          <w:rFonts w:ascii="Times New Roman" w:hAnsi="Times New Roman" w:cs="Times New Roman"/>
+        </w:rPr>
+        <w:t xml:space="preserve"> =</w:t>
+      </w:r>
+      <w:r>
+        <w:rPr>
+          <w:rFonts w:ascii="Times New Roman" w:hAnsi="Times New Roman" w:cs="Times New Roman"/>
+        </w:rPr>
+        <w:t xml:space="preserve"> </w:t>
+      </w:r>
+      <w:proofErr w:type="gramStart"/>
+      <w:r>
+        <w:rPr>
+          <w:rFonts w:ascii="Times New Roman" w:hAnsi="Times New Roman" w:cs="Times New Roman"/>
+        </w:rPr>
+        <w:t>0.115</w:t>
+      </w:r>
+      <w:r>
+        <w:rPr>
+          <w:rFonts w:ascii="Times New Roman" w:hAnsi="Times New Roman" w:cs="Times New Roman"/>
+        </w:rPr>
+        <w:t xml:space="preserve">  s</w:t>
+      </w:r>
+      <w:proofErr w:type="gramEnd"/>
+    </w:p>
+    <w:p>
+      <w:pPr>
+        <w:ind w:left="1080"/>
+        <w:rPr>
+          <w:rFonts w:ascii="Times New Roman" w:hAnsi="Times New Roman" w:cs="Times New Roman"/>
+        </w:rPr>
+      </w:pPr>
+      <w:r>
+        <w:rPr>
+          <w:rFonts w:ascii="Times New Roman" w:hAnsi="Times New Roman" w:cs="Times New Roman"/>
+        </w:rPr>
+        <w:t>Download:</w:t>
+      </w:r>
+    </w:p>
+    <w:p>
+      <w:pPr>
+        <w:pStyle w:val="Paragrafoelenco"/>
+        <w:numPr>
+          <w:ilvl w:val="0"/>
+          <w:numId w:val="4"/>
+        </w:numPr>
+        <w:ind w:left="1440"/>
+        <w:rPr>
+          <w:rFonts w:ascii="Times New Roman" w:hAnsi="Times New Roman" w:cs="Times New Roman"/>
+        </w:rPr>
+      </w:pPr>
+      <w:r>
+        <w:rPr>
+          <w:rFonts w:ascii="Times New Roman" w:hAnsi="Times New Roman" w:cs="Times New Roman"/>
+        </w:rPr>
+        <w:t>File_client1.txt</w:t>
+      </w:r>
+      <w:r>
+        <w:rPr>
+          <w:rFonts w:ascii="Times New Roman" w:hAnsi="Times New Roman" w:cs="Times New Roman"/>
+        </w:rPr>
+        <w:t xml:space="preserve"> = </w:t>
+      </w:r>
+      <w:r>
+        <w:rPr>
+          <w:rFonts w:ascii="Times New Roman" w:hAnsi="Times New Roman" w:cs="Times New Roman"/>
+        </w:rPr>
+        <w:t>0.2286</w:t>
+      </w:r>
+      <w:r>
+        <w:rPr>
+          <w:rFonts w:ascii="Times New Roman" w:hAnsi="Times New Roman" w:cs="Times New Roman"/>
+        </w:rPr>
+        <w:t xml:space="preserve"> s</w:t>
+      </w:r>
+    </w:p>
+    <w:p>
+      <w:pPr>
+        <w:pStyle w:val="Paragrafoelenco"/>
+        <w:numPr>
+          <w:ilvl w:val="0"/>
+          <w:numId w:val="4"/>
+        </w:numPr>
+        <w:ind w:left="1440"/>
+        <w:rPr>
+          <w:rFonts w:ascii="Times New Roman" w:hAnsi="Times New Roman" w:cs="Times New Roman"/>
+        </w:rPr>
+      </w:pPr>
+      <w:r>
+        <w:rPr>
+          <w:rFonts w:ascii="Times New Roman" w:hAnsi="Times New Roman" w:cs="Times New Roman"/>
+        </w:rPr>
+        <w:t>File_client2.txt</w:t>
+      </w:r>
+      <w:r>
+        <w:rPr>
+          <w:rFonts w:ascii="Times New Roman" w:hAnsi="Times New Roman" w:cs="Times New Roman"/>
+        </w:rPr>
+        <w:t xml:space="preserve"> = </w:t>
+      </w:r>
+      <w:r>
+        <w:rPr>
+          <w:rFonts w:ascii="Times New Roman" w:hAnsi="Times New Roman" w:cs="Times New Roman"/>
+        </w:rPr>
+        <w:t>3.957</w:t>
+      </w:r>
+      <w:r>
+        <w:rPr>
+          <w:rFonts w:ascii="Times New Roman" w:hAnsi="Times New Roman" w:cs="Times New Roman"/>
+        </w:rPr>
+        <w:t xml:space="preserve"> s</w:t>
+      </w:r>
+    </w:p>
+    <w:p>
+      <w:pPr>
+        <w:pStyle w:val="Paragrafoelenco"/>
+        <w:numPr>
+          <w:ilvl w:val="0"/>
+          <w:numId w:val="4"/>
+        </w:numPr>
+        <w:ind w:left="1440"/>
+        <w:rPr>
+          <w:rFonts w:ascii="Times New Roman" w:hAnsi="Times New Roman" w:cs="Times New Roman"/>
+        </w:rPr>
+      </w:pPr>
+      <w:r>
+        <w:rPr>
+          <w:rFonts w:ascii="Times New Roman" w:hAnsi="Times New Roman" w:cs="Times New Roman"/>
+        </w:rPr>
+        <w:t>File_server1.txt</w:t>
+      </w:r>
+      <w:r>
+        <w:rPr>
+          <w:rFonts w:ascii="Times New Roman" w:hAnsi="Times New Roman" w:cs="Times New Roman"/>
+        </w:rPr>
+        <w:t xml:space="preserve"> = </w:t>
+      </w:r>
+      <w:r>
+        <w:rPr>
+          <w:rFonts w:ascii="Times New Roman" w:hAnsi="Times New Roman" w:cs="Times New Roman"/>
+        </w:rPr>
+        <w:t xml:space="preserve">4.164 </w:t>
+      </w:r>
+      <w:r>
+        <w:rPr>
+          <w:rFonts w:ascii="Times New Roman" w:hAnsi="Times New Roman" w:cs="Times New Roman"/>
+        </w:rPr>
+        <w:t>s</w:t>
+      </w:r>
+    </w:p>
+    <w:p>
+      <w:pPr>
+        <w:pStyle w:val="Paragrafoelenco"/>
+        <w:numPr>
+          <w:ilvl w:val="0"/>
+          <w:numId w:val="4"/>
+        </w:numPr>
+        <w:ind w:left="1440"/>
+        <w:rPr>
+          <w:rFonts w:ascii="Times New Roman" w:hAnsi="Times New Roman" w:cs="Times New Roman"/>
+        </w:rPr>
+      </w:pPr>
+      <w:r>
+        <w:rPr>
+          <w:rFonts w:ascii="Times New Roman" w:hAnsi="Times New Roman" w:cs="Times New Roman"/>
+        </w:rPr>
+        <w:t>File_server2.txt</w:t>
+      </w:r>
+      <w:r>
+        <w:rPr>
+          <w:rFonts w:ascii="Times New Roman" w:hAnsi="Times New Roman" w:cs="Times New Roman"/>
+        </w:rPr>
+        <w:t xml:space="preserve"> = </w:t>
+      </w:r>
+      <w:r>
+        <w:rPr>
+          <w:rFonts w:ascii="Times New Roman" w:hAnsi="Times New Roman" w:cs="Times New Roman"/>
+        </w:rPr>
+        <w:t>0.458</w:t>
+      </w:r>
+      <w:r>
+        <w:rPr>
+          <w:rFonts w:ascii="Times New Roman" w:hAnsi="Times New Roman" w:cs="Times New Roman"/>
+        </w:rPr>
+        <w:t xml:space="preserve"> s</w:t>
+      </w:r>
+    </w:p>
+    <w:p>
+      <w:pPr>
+        <w:pStyle w:val="Paragrafoelenco"/>
+        <w:ind w:left="1440"/>
+        <w:rPr>
+          <w:rFonts w:ascii="Times New Roman" w:hAnsi="Times New Roman" w:cs="Times New Roman"/>
+        </w:rPr>
+      </w:pPr>
+    </w:p>
+    <w:p>
+      <w:pPr>
+        <w:ind w:left="720"/>
+        <w:rPr>
+          <w:rFonts w:ascii="Times New Roman" w:hAnsi="Times New Roman" w:cs="Times New Roman"/>
+        </w:rPr>
+      </w:pPr>
     </w:p>
     <w:p>
       <w:pPr>
@@ -4325,6 +6634,7 @@
         <w:rPr>
           <w:rFonts w:ascii="Times New Roman" w:hAnsi="Times New Roman" w:cs="Times New Roman"/>
         </w:rPr>
+        <w:lastRenderedPageBreak/>
         <w:t>Da quel punto in poi client e server sono in comunicazione emdiante una socket.</w:t>
       </w:r>
     </w:p>
@@ -4445,7 +6755,6 @@
         <w:rPr>
           <w:noProof/>
         </w:rPr>
-        <w:lastRenderedPageBreak/>
         <w:drawing>
           <wp:inline distT="0" distB="0" distL="0" distR="0" wp14:anchorId="56B1B329" wp14:editId="7A330EF2">
             <wp:extent cx="2057400" cy="1057275"/>
@@ -4688,6 +6997,118 @@
 <file path=word/numbering.xml><?xml version="1.0" encoding="utf-8"?>
 <w:numbering xmlns:wpc="http://schemas.microsoft.com/office/word/2010/wordprocessingCanvas" xmlns:cx="http://schemas.microsoft.com/office/drawing/2014/chartex" xmlns:cx1="http://schemas.microsoft.com/office/drawing/2015/9/8/chartex" xmlns:cx2="http://schemas.microsoft.com/office/drawing/2015/10/21/chartex" xmlns:cx3="http://schemas.microsoft.com/office/drawing/2016/5/9/chartex" xmlns:cx4="http://schemas.microsoft.com/office/drawing/2016/5/10/chartex" xmlns:cx5="http://schemas.microsoft.com/office/drawing/2016/5/11/chartex" xmlns:cx6="http://schemas.microsoft.com/office/drawing/2016/5/12/chartex" xmlns:cx7="http://schemas.microsoft.com/office/drawing/2016/5/13/chartex" xmlns:cx8="http://schemas.microsoft.com/office/drawing/2016/5/14/chartex" xmlns:mc="http://schemas.openxmlformats.org/markup-compatibility/2006" xmlns:aink="http://schemas.microsoft.com/office/drawing/2016/ink" xmlns:am3d="http://schemas.microsoft.com/office/drawing/2017/model3d" xmlns:o="urn:schemas-microsoft-com:office:office" xmlns:r="http://schemas.openxmlformats.org/officeDocument/2006/relationships" xmlns:m="http://schemas.openxmlformats.org/officeDocument/2006/math" xmlns:v="urn:schemas-microsoft-com:vml" xmlns:wp14="http://schemas.microsoft.com/office/word/2010/wordprocessingDrawing" xmlns:wp="http://schemas.openxmlformats.org/drawingml/2006/wordprocessingDrawing" xmlns:w10="urn:schemas-microsoft-com:office:word" xmlns:w="http://schemas.openxmlformats.org/wordprocessingml/2006/main" xmlns:w14="http://schemas.microsoft.com/office/word/2010/wordml" xmlns:w15="http://schemas.microsoft.com/office/word/2012/wordml" xmlns:w16cex="http://schemas.microsoft.com/office/word/2018/wordml/cex" xmlns:w16cid="http://schemas.microsoft.com/office/word/2016/wordml/cid" xmlns:w16="http://schemas.microsoft.com/office/word/2018/wordml" xmlns:w16se="http://schemas.microsoft.com/office/word/2015/wordml/symex" xmlns:wpg="http://schemas.microsoft.com/office/word/2010/wordprocessingGroup" xmlns:wpi="http://schemas.microsoft.com/office/word/2010/wordprocessingInk" xmlns:wne="http://schemas.microsoft.com/office/word/2006/wordml" xmlns:wps="http://schemas.microsoft.com/office/word/2010/wordprocessingShape" mc:Ignorable="w14 w15 w16se w16cid w16 w16cex wp14">
   <w:abstractNum w:abstractNumId="0" w15:restartNumberingAfterBreak="0">
+    <w:nsid w:val="289B08C2"/>
+    <w:multiLevelType w:val="hybridMultilevel"/>
+    <w:tmpl w:val="722A34A4"/>
+    <w:lvl w:ilvl="0" w:tplc="28CC8114">
+      <w:numFmt w:val="bullet"/>
+      <w:lvlText w:val=""/>
+      <w:lvlJc w:val="left"/>
+      <w:pPr>
+        <w:ind w:left="1080" w:hanging="360"/>
+      </w:pPr>
+      <w:rPr>
+        <w:rFonts w:ascii="Symbol" w:eastAsiaTheme="minorHAnsi" w:hAnsi="Symbol" w:cs="Times New Roman" w:hint="default"/>
+      </w:rPr>
+    </w:lvl>
+    <w:lvl w:ilvl="1" w:tplc="04100003" w:tentative="1">
+      <w:start w:val="1"/>
+      <w:numFmt w:val="bullet"/>
+      <w:lvlText w:val="o"/>
+      <w:lvlJc w:val="left"/>
+      <w:pPr>
+        <w:ind w:left="1440" w:hanging="360"/>
+      </w:pPr>
+      <w:rPr>
+        <w:rFonts w:ascii="Courier New" w:hAnsi="Courier New" w:cs="Courier New" w:hint="default"/>
+      </w:rPr>
+    </w:lvl>
+    <w:lvl w:ilvl="2" w:tplc="04100005" w:tentative="1">
+      <w:start w:val="1"/>
+      <w:numFmt w:val="bullet"/>
+      <w:lvlText w:val=""/>
+      <w:lvlJc w:val="left"/>
+      <w:pPr>
+        <w:ind w:left="2160" w:hanging="360"/>
+      </w:pPr>
+      <w:rPr>
+        <w:rFonts w:ascii="Wingdings" w:hAnsi="Wingdings" w:hint="default"/>
+      </w:rPr>
+    </w:lvl>
+    <w:lvl w:ilvl="3" w:tplc="04100001" w:tentative="1">
+      <w:start w:val="1"/>
+      <w:numFmt w:val="bullet"/>
+      <w:lvlText w:val=""/>
+      <w:lvlJc w:val="left"/>
+      <w:pPr>
+        <w:ind w:left="2880" w:hanging="360"/>
+      </w:pPr>
+      <w:rPr>
+        <w:rFonts w:ascii="Symbol" w:hAnsi="Symbol" w:hint="default"/>
+      </w:rPr>
+    </w:lvl>
+    <w:lvl w:ilvl="4" w:tplc="04100003" w:tentative="1">
+      <w:start w:val="1"/>
+      <w:numFmt w:val="bullet"/>
+      <w:lvlText w:val="o"/>
+      <w:lvlJc w:val="left"/>
+      <w:pPr>
+        <w:ind w:left="3600" w:hanging="360"/>
+      </w:pPr>
+      <w:rPr>
+        <w:rFonts w:ascii="Courier New" w:hAnsi="Courier New" w:cs="Courier New" w:hint="default"/>
+      </w:rPr>
+    </w:lvl>
+    <w:lvl w:ilvl="5" w:tplc="04100005" w:tentative="1">
+      <w:start w:val="1"/>
+      <w:numFmt w:val="bullet"/>
+      <w:lvlText w:val=""/>
+      <w:lvlJc w:val="left"/>
+      <w:pPr>
+        <w:ind w:left="4320" w:hanging="360"/>
+      </w:pPr>
+      <w:rPr>
+        <w:rFonts w:ascii="Wingdings" w:hAnsi="Wingdings" w:hint="default"/>
+      </w:rPr>
+    </w:lvl>
+    <w:lvl w:ilvl="6" w:tplc="04100001" w:tentative="1">
+      <w:start w:val="1"/>
+      <w:numFmt w:val="bullet"/>
+      <w:lvlText w:val=""/>
+      <w:lvlJc w:val="left"/>
+      <w:pPr>
+        <w:ind w:left="5040" w:hanging="360"/>
+      </w:pPr>
+      <w:rPr>
+        <w:rFonts w:ascii="Symbol" w:hAnsi="Symbol" w:hint="default"/>
+      </w:rPr>
+    </w:lvl>
+    <w:lvl w:ilvl="7" w:tplc="04100003" w:tentative="1">
+      <w:start w:val="1"/>
+      <w:numFmt w:val="bullet"/>
+      <w:lvlText w:val="o"/>
+      <w:lvlJc w:val="left"/>
+      <w:pPr>
+        <w:ind w:left="5760" w:hanging="360"/>
+      </w:pPr>
+      <w:rPr>
+        <w:rFonts w:ascii="Courier New" w:hAnsi="Courier New" w:cs="Courier New" w:hint="default"/>
+      </w:rPr>
+    </w:lvl>
+    <w:lvl w:ilvl="8" w:tplc="04100005" w:tentative="1">
+      <w:start w:val="1"/>
+      <w:numFmt w:val="bullet"/>
+      <w:lvlText w:val=""/>
+      <w:lvlJc w:val="left"/>
+      <w:pPr>
+        <w:ind w:left="6480" w:hanging="360"/>
+      </w:pPr>
+      <w:rPr>
+        <w:rFonts w:ascii="Wingdings" w:hAnsi="Wingdings" w:hint="default"/>
+      </w:rPr>
+    </w:lvl>
+  </w:abstractNum>
+  <w:abstractNum w:abstractNumId="1" w15:restartNumberingAfterBreak="0">
     <w:nsid w:val="29833714"/>
     <w:multiLevelType w:val="hybridMultilevel"/>
     <w:tmpl w:val="23D4DC98"/>
@@ -4776,7 +7197,7 @@
       </w:pPr>
     </w:lvl>
   </w:abstractNum>
-  <w:abstractNum w:abstractNumId="1" w15:restartNumberingAfterBreak="0">
+  <w:abstractNum w:abstractNumId="2" w15:restartNumberingAfterBreak="0">
     <w:nsid w:val="33DF2896"/>
     <w:multiLevelType w:val="hybridMultilevel"/>
     <w:tmpl w:val="6B76EAEE"/>
@@ -4888,7 +7309,7 @@
       </w:rPr>
     </w:lvl>
   </w:abstractNum>
-  <w:abstractNum w:abstractNumId="2" w15:restartNumberingAfterBreak="0">
+  <w:abstractNum w:abstractNumId="3" w15:restartNumberingAfterBreak="0">
     <w:nsid w:val="458A7EF2"/>
     <w:multiLevelType w:val="hybridMultilevel"/>
     <w:tmpl w:val="775C766C"/>
@@ -5000,14 +7421,109 @@
       </w:rPr>
     </w:lvl>
   </w:abstractNum>
+  <w:abstractNum w:abstractNumId="4" w15:restartNumberingAfterBreak="0">
+    <w:nsid w:val="685B3B02"/>
+    <w:multiLevelType w:val="hybridMultilevel"/>
+    <w:tmpl w:val="438A7CD6"/>
+    <w:lvl w:ilvl="0" w:tplc="7B7E22A4">
+      <w:start w:val="1"/>
+      <w:numFmt w:val="decimal"/>
+      <w:lvlText w:val="%1)"/>
+      <w:lvlJc w:val="left"/>
+      <w:pPr>
+        <w:ind w:left="1068" w:hanging="360"/>
+      </w:pPr>
+      <w:rPr>
+        <w:rFonts w:hint="default"/>
+      </w:rPr>
+    </w:lvl>
+    <w:lvl w:ilvl="1" w:tplc="04100019" w:tentative="1">
+      <w:start w:val="1"/>
+      <w:numFmt w:val="lowerLetter"/>
+      <w:lvlText w:val="%2."/>
+      <w:lvlJc w:val="left"/>
+      <w:pPr>
+        <w:ind w:left="1788" w:hanging="360"/>
+      </w:pPr>
+    </w:lvl>
+    <w:lvl w:ilvl="2" w:tplc="0410001B" w:tentative="1">
+      <w:start w:val="1"/>
+      <w:numFmt w:val="lowerRoman"/>
+      <w:lvlText w:val="%3."/>
+      <w:lvlJc w:val="right"/>
+      <w:pPr>
+        <w:ind w:left="2508" w:hanging="180"/>
+      </w:pPr>
+    </w:lvl>
+    <w:lvl w:ilvl="3" w:tplc="0410000F" w:tentative="1">
+      <w:start w:val="1"/>
+      <w:numFmt w:val="decimal"/>
+      <w:lvlText w:val="%4."/>
+      <w:lvlJc w:val="left"/>
+      <w:pPr>
+        <w:ind w:left="3228" w:hanging="360"/>
+      </w:pPr>
+    </w:lvl>
+    <w:lvl w:ilvl="4" w:tplc="04100019" w:tentative="1">
+      <w:start w:val="1"/>
+      <w:numFmt w:val="lowerLetter"/>
+      <w:lvlText w:val="%5."/>
+      <w:lvlJc w:val="left"/>
+      <w:pPr>
+        <w:ind w:left="3948" w:hanging="360"/>
+      </w:pPr>
+    </w:lvl>
+    <w:lvl w:ilvl="5" w:tplc="0410001B" w:tentative="1">
+      <w:start w:val="1"/>
+      <w:numFmt w:val="lowerRoman"/>
+      <w:lvlText w:val="%6."/>
+      <w:lvlJc w:val="right"/>
+      <w:pPr>
+        <w:ind w:left="4668" w:hanging="180"/>
+      </w:pPr>
+    </w:lvl>
+    <w:lvl w:ilvl="6" w:tplc="0410000F" w:tentative="1">
+      <w:start w:val="1"/>
+      <w:numFmt w:val="decimal"/>
+      <w:lvlText w:val="%7."/>
+      <w:lvlJc w:val="left"/>
+      <w:pPr>
+        <w:ind w:left="5388" w:hanging="360"/>
+      </w:pPr>
+    </w:lvl>
+    <w:lvl w:ilvl="7" w:tplc="04100019" w:tentative="1">
+      <w:start w:val="1"/>
+      <w:numFmt w:val="lowerLetter"/>
+      <w:lvlText w:val="%8."/>
+      <w:lvlJc w:val="left"/>
+      <w:pPr>
+        <w:ind w:left="6108" w:hanging="360"/>
+      </w:pPr>
+    </w:lvl>
+    <w:lvl w:ilvl="8" w:tplc="0410001B" w:tentative="1">
+      <w:start w:val="1"/>
+      <w:numFmt w:val="lowerRoman"/>
+      <w:lvlText w:val="%9."/>
+      <w:lvlJc w:val="right"/>
+      <w:pPr>
+        <w:ind w:left="6828" w:hanging="180"/>
+      </w:pPr>
+    </w:lvl>
+  </w:abstractNum>
   <w:num w:numId="1">
+    <w:abstractNumId w:val="1"/>
+  </w:num>
+  <w:num w:numId="2">
+    <w:abstractNumId w:val="3"/>
+  </w:num>
+  <w:num w:numId="3">
+    <w:abstractNumId w:val="2"/>
+  </w:num>
+  <w:num w:numId="4">
     <w:abstractNumId w:val="0"/>
   </w:num>
-  <w:num w:numId="2">
-    <w:abstractNumId w:val="2"/>
-  </w:num>
-  <w:num w:numId="3">
-    <w:abstractNumId w:val="1"/>
+  <w:num w:numId="5">
+    <w:abstractNumId w:val="4"/>
   </w:num>
 </w:numbering>
 </file>

</xml_diff>